<commit_message>
Database Set Up _1
Database Set Up _1
</commit_message>
<xml_diff>
--- a/Report/Working With Data - CA2 - Data Imports - Student Ciaran Finnegan d21124026.docx
+++ b/Report/Working With Data - CA2 - Data Imports - Student Ciaran Finnegan d21124026.docx
@@ -381,7 +381,7 @@
         <w:rPr>
           <w:noProof/>
         </w:rPr>
-        <w:instrText xml:space="preserve"> PAGEREF _Toc89898864 \h </w:instrText>
+        <w:instrText xml:space="preserve"> PAGEREF _Toc89984395 \h </w:instrText>
       </w:r>
       <w:r>
         <w:rPr>
@@ -446,7 +446,7 @@
         <w:rPr>
           <w:noProof/>
         </w:rPr>
-        <w:instrText xml:space="preserve"> PAGEREF _Toc89898865 \h </w:instrText>
+        <w:instrText xml:space="preserve"> PAGEREF _Toc89984396 \h </w:instrText>
       </w:r>
       <w:r>
         <w:rPr>
@@ -513,7 +513,7 @@
         <w:rPr>
           <w:noProof/>
         </w:rPr>
-        <w:instrText xml:space="preserve"> PAGEREF _Toc89898866 \h </w:instrText>
+        <w:instrText xml:space="preserve"> PAGEREF _Toc89984397 \h </w:instrText>
       </w:r>
       <w:r>
         <w:rPr>
@@ -578,7 +578,7 @@
         <w:rPr>
           <w:noProof/>
         </w:rPr>
-        <w:instrText xml:space="preserve"> PAGEREF _Toc89898867 \h </w:instrText>
+        <w:instrText xml:space="preserve"> PAGEREF _Toc89984398 \h </w:instrText>
       </w:r>
       <w:r>
         <w:rPr>
@@ -643,7 +643,7 @@
         <w:rPr>
           <w:noProof/>
         </w:rPr>
-        <w:instrText xml:space="preserve"> PAGEREF _Toc89898868 \h </w:instrText>
+        <w:instrText xml:space="preserve"> PAGEREF _Toc89984399 \h </w:instrText>
       </w:r>
       <w:r>
         <w:rPr>
@@ -660,7 +660,7 @@
         <w:rPr>
           <w:noProof/>
         </w:rPr>
-        <w:t>4</w:t>
+        <w:t>5</w:t>
       </w:r>
       <w:r>
         <w:rPr>
@@ -710,7 +710,7 @@
         <w:rPr>
           <w:noProof/>
         </w:rPr>
-        <w:instrText xml:space="preserve"> PAGEREF _Toc89898869 \h </w:instrText>
+        <w:instrText xml:space="preserve"> PAGEREF _Toc89984400 \h </w:instrText>
       </w:r>
       <w:r>
         <w:rPr>
@@ -727,7 +727,7 @@
         <w:rPr>
           <w:noProof/>
         </w:rPr>
-        <w:t>6</w:t>
+        <w:t>19</w:t>
       </w:r>
       <w:r>
         <w:rPr>
@@ -775,7 +775,7 @@
         <w:rPr>
           <w:noProof/>
         </w:rPr>
-        <w:instrText xml:space="preserve"> PAGEREF _Toc89898870 \h </w:instrText>
+        <w:instrText xml:space="preserve"> PAGEREF _Toc89984401 \h </w:instrText>
       </w:r>
       <w:r>
         <w:rPr>
@@ -792,7 +792,7 @@
         <w:rPr>
           <w:noProof/>
         </w:rPr>
-        <w:t>6</w:t>
+        <w:t>19</w:t>
       </w:r>
       <w:r>
         <w:rPr>
@@ -916,11 +916,21 @@
       <w:r>
         <w:instrText xml:space="preserve"> compare </w:instrText>
       </w:r>
-      <w:fldSimple w:instr=" DOCPROPERTY &quot;EDouble_Sided&quot;  ">
-        <w:r>
-          <w:instrText>N</w:instrText>
-        </w:r>
-      </w:fldSimple>
+      <w:r>
+        <w:fldChar w:fldCharType="begin"/>
+      </w:r>
+      <w:r>
+        <w:instrText xml:space="preserve"> DOCPROPERTY "EDouble_Sided"  </w:instrText>
+      </w:r>
+      <w:r>
+        <w:fldChar w:fldCharType="separate"/>
+      </w:r>
+      <w:r>
+        <w:instrText>N</w:instrText>
+      </w:r>
+      <w:r>
+        <w:fldChar w:fldCharType="end"/>
+      </w:r>
       <w:r>
         <w:instrText xml:space="preserve">= "Y" </w:instrText>
       </w:r>
@@ -1034,7 +1044,7 @@
       <w:pPr>
         <w:pStyle w:val="Heading1"/>
       </w:pPr>
-      <w:bookmarkStart w:id="0" w:name="_Toc89898864"/>
+      <w:bookmarkStart w:id="0" w:name="_Toc89984395"/>
       <w:r>
         <w:lastRenderedPageBreak/>
         <w:t>Description of Data Elements</w:t>
@@ -1045,7 +1055,7 @@
       <w:pPr>
         <w:pStyle w:val="Heading2"/>
       </w:pPr>
-      <w:bookmarkStart w:id="1" w:name="_Toc89898865"/>
+      <w:bookmarkStart w:id="1" w:name="_Toc89984396"/>
       <w:r>
         <w:t>Data Files</w:t>
       </w:r>
@@ -1053,75 +1063,295 @@
     </w:p>
     <w:p>
       <w:r>
-        <w:t>List…</w:t>
+        <w:t>The following are the list of CSV files that form the basis of the initial database set up in this assignment.</w:t>
+      </w:r>
+    </w:p>
+    <w:p/>
+    <w:p>
+      <w:r>
+        <w:t>These data files contain</w:t>
+      </w:r>
+      <w:r>
+        <w:t xml:space="preserve"> the information to allow customer analysis within an imaginary telecommunications company.</w:t>
+      </w:r>
+    </w:p>
+    <w:p/>
+    <w:p>
+      <w:pPr>
+        <w:ind w:left="567"/>
+      </w:pPr>
+      <w:r>
+        <w:drawing>
+          <wp:inline distT="0" distB="0" distL="0" distR="0" wp14:anchorId="6BBAEDB6" wp14:editId="6452FB1A">
+            <wp:extent cx="5886450" cy="2828925"/>
+            <wp:effectExtent l="0" t="0" r="0" b="9525"/>
+            <wp:docPr id="1" name="Picture 1" descr="Table&#10;&#10;Description automatically generated with medium confidence"/>
+            <wp:cNvGraphicFramePr>
+              <a:graphicFrameLocks xmlns:a="http://schemas.openxmlformats.org/drawingml/2006/main" noChangeAspect="1"/>
+            </wp:cNvGraphicFramePr>
+            <a:graphic xmlns:a="http://schemas.openxmlformats.org/drawingml/2006/main">
+              <a:graphicData uri="http://schemas.openxmlformats.org/drawingml/2006/picture">
+                <pic:pic xmlns:pic="http://schemas.openxmlformats.org/drawingml/2006/picture">
+                  <pic:nvPicPr>
+                    <pic:cNvPr id="1" name="Picture 1" descr="Table&#10;&#10;Description automatically generated with medium confidence"/>
+                    <pic:cNvPicPr/>
+                  </pic:nvPicPr>
+                  <pic:blipFill>
+                    <a:blip r:embed="rId20"/>
+                    <a:stretch>
+                      <a:fillRect/>
+                    </a:stretch>
+                  </pic:blipFill>
+                  <pic:spPr>
+                    <a:xfrm>
+                      <a:off x="0" y="0"/>
+                      <a:ext cx="5904407" cy="2837555"/>
+                    </a:xfrm>
+                    <a:prstGeom prst="rect">
+                      <a:avLst/>
+                    </a:prstGeom>
+                  </pic:spPr>
+                </pic:pic>
+              </a:graphicData>
+            </a:graphic>
+          </wp:inline>
+        </w:drawing>
+      </w:r>
+    </w:p>
+    <w:p>
+      <w:r>
+        <w:t>Fig 1 – CSV File List With Customer Analysis Data</w:t>
+      </w:r>
+    </w:p>
+    <w:p/>
+    <w:p>
+      <w:r>
+        <w:t>….</w:t>
+      </w:r>
+    </w:p>
+    <w:p>
+      <w:pPr>
+        <w:spacing w:after="0" w:line="240" w:lineRule="auto"/>
+        <w:ind w:left="0"/>
+      </w:pPr>
+    </w:p>
+    <w:p>
+      <w:pPr>
+        <w:spacing w:after="0" w:line="240" w:lineRule="auto"/>
+        <w:ind w:left="0"/>
+      </w:pPr>
+    </w:p>
+    <w:p>
+      <w:pPr>
+        <w:pStyle w:val="Heading1"/>
+      </w:pPr>
+      <w:bookmarkStart w:id="2" w:name="_Ref89975042"/>
+      <w:bookmarkStart w:id="3" w:name="_Toc89984397"/>
+      <w:r>
+        <w:lastRenderedPageBreak/>
+        <w:t>Data Import Process</w:t>
+      </w:r>
+      <w:bookmarkEnd w:id="2"/>
+      <w:bookmarkEnd w:id="3"/>
+    </w:p>
+    <w:p>
+      <w:pPr>
+        <w:pStyle w:val="Heading2"/>
+      </w:pPr>
+      <w:bookmarkStart w:id="4" w:name="_Toc89984398"/>
+      <w:r>
+        <w:t>General Approach</w:t>
+      </w:r>
+      <w:bookmarkEnd w:id="4"/>
+    </w:p>
+    <w:p>
+      <w:r>
+        <w:t xml:space="preserve">Using the built in </w:t>
+      </w:r>
+      <w:r>
+        <w:t xml:space="preserve">‘Import Data…’ option within Oracle </w:t>
+      </w:r>
+      <w:proofErr w:type="spellStart"/>
+      <w:r>
+        <w:t>SQl</w:t>
+      </w:r>
+      <w:proofErr w:type="spellEnd"/>
+      <w:r>
+        <w:t xml:space="preserve"> Developer was the most obvious approach to load the CSV files.</w:t>
+      </w:r>
+    </w:p>
+    <w:p/>
+    <w:p>
+      <w:r>
+        <w:t>The first line of each CSV file contains a row with the text descriptions of the column names.</w:t>
+      </w:r>
+    </w:p>
+    <w:p>
+      <w:r>
+        <w:t>The following rows contain the actual customer/call/company information data.</w:t>
+      </w:r>
+    </w:p>
+    <w:p>
+      <w:r>
+        <w:t xml:space="preserve">Each file was loaded </w:t>
+      </w:r>
+      <w:proofErr w:type="gramStart"/>
+      <w:r>
+        <w:t>separately</w:t>
+      </w:r>
+      <w:proofErr w:type="gramEnd"/>
+      <w:r>
+        <w:t xml:space="preserve"> and SQL Developer </w:t>
+      </w:r>
+      <w:r>
+        <w:t xml:space="preserve">auto </w:t>
+      </w:r>
+      <w:r>
+        <w:t xml:space="preserve">generated the SQL Scripts that would execute the TABLE CREATE Statements and </w:t>
+      </w:r>
+      <w:r>
+        <w:t xml:space="preserve">then </w:t>
+      </w:r>
+      <w:r>
+        <w:t>INSERT the values stored in the CSV files.</w:t>
       </w:r>
     </w:p>
     <w:p/>
     <w:p/>
     <w:p>
       <w:r>
-        <w:t>….</w:t>
-      </w:r>
-    </w:p>
-    <w:p>
-      <w:pPr>
-        <w:spacing w:after="0" w:line="240" w:lineRule="auto"/>
+        <w:t xml:space="preserve">This document will provide a detailed analysis, in Section </w:t>
+      </w:r>
+      <w:r>
+        <w:fldChar w:fldCharType="begin"/>
+      </w:r>
+      <w:r>
+        <w:instrText xml:space="preserve"> REF _Ref89974921 \r \h </w:instrText>
+      </w:r>
+      <w:r>
+        <w:fldChar w:fldCharType="separate"/>
+      </w:r>
+      <w:r>
+        <w:t>2.2.1</w:t>
+      </w:r>
+      <w:r>
+        <w:fldChar w:fldCharType="end"/>
+      </w:r>
+      <w:r>
+        <w:t xml:space="preserve">, of the steps taken to load </w:t>
+      </w:r>
+      <w:r>
+        <w:rPr>
+          <w:b/>
+          <w:bCs/>
+          <w:i/>
+          <w:iCs/>
+        </w:rPr>
+        <w:t>customers.csv</w:t>
+      </w:r>
+      <w:r>
+        <w:t xml:space="preserve"> into the assignment database. </w:t>
+      </w:r>
+    </w:p>
+    <w:p/>
+    <w:p>
+      <w:pPr>
+        <w:rPr>
+          <w:b/>
+          <w:bCs/>
+        </w:rPr>
+      </w:pPr>
+      <w:r>
+        <w:rPr>
+          <w:b/>
+          <w:bCs/>
+        </w:rPr>
+        <w:t xml:space="preserve">Each CSV file will go through a similar process but the subsequent sub sections in Section </w:t>
+      </w:r>
+      <w:r>
+        <w:rPr>
+          <w:b/>
+          <w:bCs/>
+        </w:rPr>
+        <w:fldChar w:fldCharType="begin"/>
+      </w:r>
+      <w:r>
+        <w:rPr>
+          <w:b/>
+          <w:bCs/>
+        </w:rPr>
+        <w:instrText xml:space="preserve"> REF _Ref89975042 \r \h </w:instrText>
+      </w:r>
+      <w:r>
+        <w:rPr>
+          <w:b/>
+          <w:bCs/>
+        </w:rPr>
+      </w:r>
+      <w:r>
+        <w:rPr>
+          <w:b/>
+          <w:bCs/>
+        </w:rPr>
+        <w:instrText xml:space="preserve"> \* MERGEFORMAT </w:instrText>
+      </w:r>
+      <w:r>
+        <w:rPr>
+          <w:b/>
+          <w:bCs/>
+        </w:rPr>
+        <w:fldChar w:fldCharType="separate"/>
+      </w:r>
+      <w:r>
+        <w:rPr>
+          <w:b/>
+          <w:bCs/>
+        </w:rPr>
+        <w:t>2</w:t>
+      </w:r>
+      <w:r>
+        <w:rPr>
+          <w:b/>
+          <w:bCs/>
+        </w:rPr>
+        <w:fldChar w:fldCharType="end"/>
+      </w:r>
+      <w:r>
+        <w:rPr>
+          <w:b/>
+          <w:bCs/>
+        </w:rPr>
+        <w:t xml:space="preserve"> </w:t>
+      </w:r>
+      <w:r>
+        <w:rPr>
+          <w:b/>
+          <w:bCs/>
+        </w:rPr>
+        <w:t xml:space="preserve">will only provide a general </w:t>
+      </w:r>
+      <w:proofErr w:type="gramStart"/>
+      <w:r>
+        <w:rPr>
+          <w:b/>
+          <w:bCs/>
+        </w:rPr>
+        <w:t>overview, and</w:t>
+      </w:r>
+      <w:proofErr w:type="gramEnd"/>
+      <w:r>
+        <w:rPr>
+          <w:b/>
+          <w:bCs/>
+        </w:rPr>
+        <w:t xml:space="preserve"> call out the most significant data import issues.</w:t>
+      </w:r>
+    </w:p>
+    <w:p/>
+    <w:p>
+      <w:pPr>
         <w:ind w:left="0"/>
       </w:pPr>
-    </w:p>
-    <w:p>
-      <w:pPr>
-        <w:spacing w:after="0" w:line="240" w:lineRule="auto"/>
-        <w:ind w:left="0"/>
-      </w:pPr>
-    </w:p>
-    <w:p>
-      <w:pPr>
-        <w:pStyle w:val="Heading1"/>
-      </w:pPr>
-      <w:bookmarkStart w:id="2" w:name="_Toc89898866"/>
-      <w:r>
-        <w:lastRenderedPageBreak/>
-        <w:t>Data Import Process</w:t>
-      </w:r>
-      <w:bookmarkEnd w:id="2"/>
-    </w:p>
-    <w:p>
-      <w:pPr>
-        <w:pStyle w:val="Heading2"/>
-      </w:pPr>
-      <w:bookmarkStart w:id="3" w:name="_Toc89898867"/>
-      <w:r>
-        <w:t>General Approach</w:t>
-      </w:r>
-      <w:bookmarkEnd w:id="3"/>
-    </w:p>
-    <w:p>
-      <w:r>
-        <w:t xml:space="preserve">The </w:t>
-      </w:r>
-      <w:r>
-        <w:t>..</w:t>
-      </w:r>
-      <w:r>
-        <w:t>.</w:t>
-      </w:r>
-    </w:p>
-    <w:p/>
-    <w:p>
-      <w:pPr>
-        <w:ind w:left="0"/>
-      </w:pPr>
-    </w:p>
-    <w:p>
-      <w:pPr>
-        <w:pStyle w:val="Heading2"/>
-      </w:pPr>
-      <w:bookmarkStart w:id="4" w:name="_Toc89898868"/>
-      <w:r>
-        <w:t>Loading the CSVs</w:t>
-      </w:r>
-      <w:bookmarkEnd w:id="4"/>
     </w:p>
     <w:p>
       <w:pPr>
@@ -1136,68 +1366,32 @@
           <w:szCs w:val="28"/>
         </w:rPr>
       </w:pPr>
-    </w:p>
-    <w:p>
-      <w:pPr>
-        <w:pStyle w:val="Heading3"/>
-      </w:pPr>
-      <w:bookmarkStart w:id="5" w:name="_Ref26521695"/>
-      <w:r>
-        <w:t>Customer</w:t>
-      </w:r>
-      <w:r>
-        <w:t xml:space="preserve"> Data</w:t>
-      </w:r>
-    </w:p>
-    <w:p>
-      <w:proofErr w:type="gramStart"/>
-      <w:r>
-        <w:t>In..</w:t>
-      </w:r>
-      <w:proofErr w:type="gramEnd"/>
-    </w:p>
-    <w:p/>
-    <w:p>
-      <w:pPr>
-        <w:pStyle w:val="Heading3"/>
-      </w:pPr>
-      <w:r>
-        <w:t>Call Data</w:t>
-      </w:r>
-    </w:p>
-    <w:p>
-      <w:proofErr w:type="gramStart"/>
-      <w:r>
-        <w:t>In..</w:t>
-      </w:r>
-      <w:proofErr w:type="gramEnd"/>
-    </w:p>
-    <w:p/>
-    <w:p>
-      <w:pPr>
-        <w:pStyle w:val="Heading3"/>
-      </w:pPr>
-      <w:r>
-        <w:t>Contract Plans Data</w:t>
-      </w:r>
-    </w:p>
-    <w:p>
-      <w:pPr>
-        <w:rPr>
-          <w:b/>
-        </w:rPr>
-      </w:pPr>
-      <w:proofErr w:type="gramStart"/>
-      <w:r>
-        <w:t>In..</w:t>
-      </w:r>
-      <w:proofErr w:type="gramEnd"/>
-    </w:p>
-    <w:p>
-      <w:pPr>
+      <w:r>
+        <w:br w:type="page"/>
+      </w:r>
+    </w:p>
+    <w:p>
+      <w:pPr>
+        <w:pStyle w:val="Heading2"/>
+      </w:pPr>
+      <w:bookmarkStart w:id="5" w:name="_Toc89984399"/>
+      <w:r>
+        <w:lastRenderedPageBreak/>
+        <w:t>Loading the CSVs</w:t>
+      </w:r>
+      <w:bookmarkEnd w:id="5"/>
+    </w:p>
+    <w:p>
+      <w:pPr>
+        <w:spacing w:after="0" w:line="240" w:lineRule="auto"/>
+        <w:ind w:left="0"/>
         <w:rPr>
           <w:b/>
           <w:bCs/>
+          <w:iCs/>
+          <w:color w:val="3C8D94"/>
+          <w:sz w:val="26"/>
+          <w:szCs w:val="28"/>
         </w:rPr>
       </w:pPr>
     </w:p>
@@ -1205,29 +1399,1442 @@
       <w:pPr>
         <w:pStyle w:val="Heading3"/>
       </w:pPr>
-      <w:r>
-        <w:t>Call Rates Data</w:t>
-      </w:r>
-    </w:p>
-    <w:p>
-      <w:pPr>
-        <w:rPr>
-          <w:b/>
-        </w:rPr>
-      </w:pPr>
-      <w:proofErr w:type="gramStart"/>
-      <w:r>
-        <w:t>In..</w:t>
-      </w:r>
-      <w:proofErr w:type="gramEnd"/>
-    </w:p>
-    <w:p>
-      <w:pPr>
+      <w:bookmarkStart w:id="6" w:name="_Ref26521695"/>
+      <w:bookmarkStart w:id="7" w:name="_Ref89974921"/>
+      <w:r>
+        <w:t>Customer</w:t>
+      </w:r>
+      <w:r>
+        <w:t xml:space="preserve"> Data</w:t>
+      </w:r>
+      <w:bookmarkEnd w:id="7"/>
+    </w:p>
+    <w:p>
+      <w:r>
+        <w:t xml:space="preserve">Sample view of </w:t>
+      </w:r>
+      <w:r>
         <w:rPr>
           <w:b/>
           <w:bCs/>
-        </w:rPr>
-      </w:pPr>
+          <w:i/>
+          <w:iCs/>
+        </w:rPr>
+        <w:t>customers.csv</w:t>
+      </w:r>
+      <w:r>
+        <w:t xml:space="preserve"> file (in Notepad++).</w:t>
+      </w:r>
+    </w:p>
+    <w:p>
+      <w:r>
+        <w:drawing>
+          <wp:inline distT="0" distB="0" distL="0" distR="0" wp14:anchorId="70A5F927" wp14:editId="43F9500A">
+            <wp:extent cx="5286375" cy="2219325"/>
+            <wp:effectExtent l="0" t="0" r="9525" b="9525"/>
+            <wp:docPr id="3" name="Picture 3" descr="A screenshot of a computer&#10;&#10;Description automatically generated"/>
+            <wp:cNvGraphicFramePr>
+              <a:graphicFrameLocks xmlns:a="http://schemas.openxmlformats.org/drawingml/2006/main" noChangeAspect="1"/>
+            </wp:cNvGraphicFramePr>
+            <a:graphic xmlns:a="http://schemas.openxmlformats.org/drawingml/2006/main">
+              <a:graphicData uri="http://schemas.openxmlformats.org/drawingml/2006/picture">
+                <pic:pic xmlns:pic="http://schemas.openxmlformats.org/drawingml/2006/picture">
+                  <pic:nvPicPr>
+                    <pic:cNvPr id="3" name="Picture 3" descr="A screenshot of a computer&#10;&#10;Description automatically generated"/>
+                    <pic:cNvPicPr/>
+                  </pic:nvPicPr>
+                  <pic:blipFill>
+                    <a:blip r:embed="rId21"/>
+                    <a:stretch>
+                      <a:fillRect/>
+                    </a:stretch>
+                  </pic:blipFill>
+                  <pic:spPr>
+                    <a:xfrm>
+                      <a:off x="0" y="0"/>
+                      <a:ext cx="5287113" cy="2219635"/>
+                    </a:xfrm>
+                    <a:prstGeom prst="rect">
+                      <a:avLst/>
+                    </a:prstGeom>
+                  </pic:spPr>
+                </pic:pic>
+              </a:graphicData>
+            </a:graphic>
+          </wp:inline>
+        </w:drawing>
+      </w:r>
+    </w:p>
+    <w:p/>
+    <w:p>
+      <w:r>
+        <w:t xml:space="preserve">Open </w:t>
+      </w:r>
+      <w:r>
+        <w:t xml:space="preserve">the </w:t>
+      </w:r>
+      <w:r>
+        <w:t>‘Import Data…’ option within Oracle SQ</w:t>
+      </w:r>
+      <w:r>
+        <w:t>L</w:t>
+      </w:r>
+      <w:r>
+        <w:t xml:space="preserve"> Developer</w:t>
+      </w:r>
+      <w:r>
+        <w:t>.</w:t>
+      </w:r>
+    </w:p>
+    <w:p>
+      <w:r>
+        <w:rPr>
+          <w:noProof/>
+        </w:rPr>
+        <w:drawing>
+          <wp:inline distT="0" distB="0" distL="0" distR="0" wp14:anchorId="3F346882" wp14:editId="4D08047A">
+            <wp:extent cx="4563112" cy="2591162"/>
+            <wp:effectExtent l="0" t="0" r="8890" b="0"/>
+            <wp:docPr id="4" name="Picture 4" descr="Graphical user interface, text, application, email&#10;&#10;Description automatically generated"/>
+            <wp:cNvGraphicFramePr>
+              <a:graphicFrameLocks xmlns:a="http://schemas.openxmlformats.org/drawingml/2006/main" noChangeAspect="1"/>
+            </wp:cNvGraphicFramePr>
+            <a:graphic xmlns:a="http://schemas.openxmlformats.org/drawingml/2006/main">
+              <a:graphicData uri="http://schemas.openxmlformats.org/drawingml/2006/picture">
+                <pic:pic xmlns:pic="http://schemas.openxmlformats.org/drawingml/2006/picture">
+                  <pic:nvPicPr>
+                    <pic:cNvPr id="4" name="Picture 4" descr="Graphical user interface, text, application, email&#10;&#10;Description automatically generated"/>
+                    <pic:cNvPicPr/>
+                  </pic:nvPicPr>
+                  <pic:blipFill>
+                    <a:blip r:embed="rId22">
+                      <a:extLst>
+                        <a:ext uri="{28A0092B-C50C-407E-A947-70E740481C1C}">
+                          <a14:useLocalDpi xmlns:a14="http://schemas.microsoft.com/office/drawing/2010/main" val="0"/>
+                        </a:ext>
+                      </a:extLst>
+                    </a:blip>
+                    <a:stretch>
+                      <a:fillRect/>
+                    </a:stretch>
+                  </pic:blipFill>
+                  <pic:spPr>
+                    <a:xfrm>
+                      <a:off x="0" y="0"/>
+                      <a:ext cx="4563112" cy="2591162"/>
+                    </a:xfrm>
+                    <a:prstGeom prst="rect">
+                      <a:avLst/>
+                    </a:prstGeom>
+                  </pic:spPr>
+                </pic:pic>
+              </a:graphicData>
+            </a:graphic>
+          </wp:inline>
+        </w:drawing>
+      </w:r>
+    </w:p>
+    <w:p/>
+    <w:p>
+      <w:pPr>
+        <w:spacing w:after="0" w:line="240" w:lineRule="auto"/>
+        <w:ind w:left="0"/>
+      </w:pPr>
+      <w:r>
+        <w:br w:type="page"/>
+      </w:r>
+    </w:p>
+    <w:p>
+      <w:r>
+        <w:lastRenderedPageBreak/>
+        <w:t xml:space="preserve">This launches the </w:t>
+      </w:r>
+      <w:r>
+        <w:rPr>
+          <w:b/>
+          <w:bCs/>
+        </w:rPr>
+        <w:t>Data Import Wizard</w:t>
+      </w:r>
+      <w:r>
+        <w:t xml:space="preserve">. Navigating to the local folder storing the data calls up the </w:t>
+      </w:r>
+      <w:r>
+        <w:rPr>
+          <w:b/>
+          <w:bCs/>
+          <w:i/>
+          <w:iCs/>
+        </w:rPr>
+        <w:t>customers</w:t>
+      </w:r>
+      <w:r>
+        <w:rPr>
+          <w:b/>
+          <w:bCs/>
+          <w:i/>
+          <w:iCs/>
+        </w:rPr>
+        <w:t>.</w:t>
+      </w:r>
+      <w:r>
+        <w:rPr>
+          <w:b/>
+          <w:bCs/>
+          <w:i/>
+          <w:iCs/>
+        </w:rPr>
+        <w:t>csv</w:t>
+      </w:r>
+      <w:r>
+        <w:t xml:space="preserve"> file, and File Contents preview window is available.</w:t>
+      </w:r>
+    </w:p>
+    <w:p>
+      <w:r>
+        <w:rPr>
+          <w:noProof/>
+        </w:rPr>
+        <w:drawing>
+          <wp:inline distT="0" distB="0" distL="0" distR="0" wp14:anchorId="431ABD34" wp14:editId="177DBE1E">
+            <wp:extent cx="5541010" cy="3409950"/>
+            <wp:effectExtent l="0" t="0" r="2540" b="0"/>
+            <wp:docPr id="5" name="Picture 5" descr="Graphical user interface, table&#10;&#10;Description automatically generated"/>
+            <wp:cNvGraphicFramePr>
+              <a:graphicFrameLocks xmlns:a="http://schemas.openxmlformats.org/drawingml/2006/main" noChangeAspect="1"/>
+            </wp:cNvGraphicFramePr>
+            <a:graphic xmlns:a="http://schemas.openxmlformats.org/drawingml/2006/main">
+              <a:graphicData uri="http://schemas.openxmlformats.org/drawingml/2006/picture">
+                <pic:pic xmlns:pic="http://schemas.openxmlformats.org/drawingml/2006/picture">
+                  <pic:nvPicPr>
+                    <pic:cNvPr id="5" name="Picture 5" descr="Graphical user interface, table&#10;&#10;Description automatically generated"/>
+                    <pic:cNvPicPr/>
+                  </pic:nvPicPr>
+                  <pic:blipFill>
+                    <a:blip r:embed="rId23">
+                      <a:extLst>
+                        <a:ext uri="{28A0092B-C50C-407E-A947-70E740481C1C}">
+                          <a14:useLocalDpi xmlns:a14="http://schemas.microsoft.com/office/drawing/2010/main" val="0"/>
+                        </a:ext>
+                      </a:extLst>
+                    </a:blip>
+                    <a:stretch>
+                      <a:fillRect/>
+                    </a:stretch>
+                  </pic:blipFill>
+                  <pic:spPr>
+                    <a:xfrm>
+                      <a:off x="0" y="0"/>
+                      <a:ext cx="5541010" cy="3409950"/>
+                    </a:xfrm>
+                    <a:prstGeom prst="rect">
+                      <a:avLst/>
+                    </a:prstGeom>
+                  </pic:spPr>
+                </pic:pic>
+              </a:graphicData>
+            </a:graphic>
+          </wp:inline>
+        </w:drawing>
+      </w:r>
+    </w:p>
+    <w:p>
+      <w:r>
+        <w:t xml:space="preserve">The first row of the CSV file is correctly interpreted as the column names, which is the default setting in the </w:t>
+      </w:r>
+      <w:r>
+        <w:rPr>
+          <w:b/>
+          <w:bCs/>
+          <w:i/>
+          <w:iCs/>
+        </w:rPr>
+        <w:t>File Format</w:t>
+      </w:r>
+      <w:r>
+        <w:t xml:space="preserve"> section.</w:t>
+      </w:r>
+    </w:p>
+    <w:p/>
+    <w:p>
+      <w:r>
+        <w:t xml:space="preserve">The Import Method is set on the next </w:t>
+      </w:r>
+      <w:proofErr w:type="spellStart"/>
+      <w:r>
+        <w:t>Wizrd</w:t>
+      </w:r>
+      <w:proofErr w:type="spellEnd"/>
+      <w:r>
+        <w:t xml:space="preserve"> screen. </w:t>
+      </w:r>
+    </w:p>
+    <w:p>
+      <w:r>
+        <w:drawing>
+          <wp:inline distT="0" distB="0" distL="0" distR="0" wp14:anchorId="2EA5D0B0" wp14:editId="5F9B149F">
+            <wp:extent cx="5569585" cy="3362325"/>
+            <wp:effectExtent l="0" t="0" r="0" b="9525"/>
+            <wp:docPr id="14" name="Picture 14" descr="Graphical user interface, table&#10;&#10;Description automatically generated"/>
+            <wp:cNvGraphicFramePr>
+              <a:graphicFrameLocks xmlns:a="http://schemas.openxmlformats.org/drawingml/2006/main" noChangeAspect="1"/>
+            </wp:cNvGraphicFramePr>
+            <a:graphic xmlns:a="http://schemas.openxmlformats.org/drawingml/2006/main">
+              <a:graphicData uri="http://schemas.openxmlformats.org/drawingml/2006/picture">
+                <pic:pic xmlns:pic="http://schemas.openxmlformats.org/drawingml/2006/picture">
+                  <pic:nvPicPr>
+                    <pic:cNvPr id="14" name="Picture 14" descr="Graphical user interface, table&#10;&#10;Description automatically generated"/>
+                    <pic:cNvPicPr/>
+                  </pic:nvPicPr>
+                  <pic:blipFill>
+                    <a:blip r:embed="rId24"/>
+                    <a:stretch>
+                      <a:fillRect/>
+                    </a:stretch>
+                  </pic:blipFill>
+                  <pic:spPr>
+                    <a:xfrm>
+                      <a:off x="0" y="0"/>
+                      <a:ext cx="5569585" cy="3362325"/>
+                    </a:xfrm>
+                    <a:prstGeom prst="rect">
+                      <a:avLst/>
+                    </a:prstGeom>
+                  </pic:spPr>
+                </pic:pic>
+              </a:graphicData>
+            </a:graphic>
+          </wp:inline>
+        </w:drawing>
+      </w:r>
+    </w:p>
+    <w:p>
+      <w:r>
+        <w:t xml:space="preserve">The name of the table to be created in out assignment database is set to </w:t>
+      </w:r>
+      <w:proofErr w:type="spellStart"/>
+      <w:r>
+        <w:rPr>
+          <w:b/>
+          <w:bCs/>
+          <w:i/>
+          <w:iCs/>
+        </w:rPr>
+        <w:t>tblCustomers</w:t>
+      </w:r>
+      <w:proofErr w:type="spellEnd"/>
+      <w:r>
+        <w:t>.</w:t>
+      </w:r>
+    </w:p>
+    <w:p>
+      <w:r>
+        <w:lastRenderedPageBreak/>
+        <w:t>The ‘</w:t>
+      </w:r>
+      <w:proofErr w:type="spellStart"/>
+      <w:r>
+        <w:rPr>
+          <w:i/>
+          <w:iCs/>
+        </w:rPr>
+        <w:t>tbl</w:t>
+      </w:r>
+      <w:proofErr w:type="spellEnd"/>
+      <w:r>
+        <w:t>’ prefix is a convention adopted during my time as a SQL developer with a former employee. The purpose was to label each database object according to type/purpose. Hence ‘</w:t>
+      </w:r>
+      <w:proofErr w:type="spellStart"/>
+      <w:r>
+        <w:t>tbl</w:t>
+      </w:r>
+      <w:proofErr w:type="spellEnd"/>
+      <w:r>
+        <w:t>’ refers to a database table</w:t>
+      </w:r>
+      <w:r>
+        <w:t xml:space="preserve"> object.</w:t>
+      </w:r>
+    </w:p>
+    <w:p/>
+    <w:p>
+      <w:r>
+        <w:t>The Import Method is set to ‘</w:t>
+      </w:r>
+      <w:r>
+        <w:rPr>
+          <w:b/>
+          <w:bCs/>
+          <w:i/>
+          <w:iCs/>
+        </w:rPr>
+        <w:t xml:space="preserve">Insert </w:t>
+      </w:r>
+      <w:proofErr w:type="spellStart"/>
+      <w:r>
+        <w:rPr>
+          <w:b/>
+          <w:bCs/>
+          <w:i/>
+          <w:iCs/>
+        </w:rPr>
+        <w:t>Scipt</w:t>
+      </w:r>
+      <w:proofErr w:type="spellEnd"/>
+      <w:r>
+        <w:rPr>
+          <w:b/>
+          <w:bCs/>
+          <w:i/>
+          <w:iCs/>
+        </w:rPr>
+        <w:t>’</w:t>
+      </w:r>
+      <w:r>
+        <w:t xml:space="preserve"> because this output provides a SQL Script that contains both the CREATE TABLE SQL code, and the individual INSERT commands for each row of data. This is an option step but one which I chose because I felt it would provide more flexibility if I needed to re-create the assignment database </w:t>
+      </w:r>
+    </w:p>
+    <w:p/>
+    <w:p>
+      <w:r>
+        <w:t xml:space="preserve">Column selection and ordering options are available on the </w:t>
+      </w:r>
+      <w:r>
+        <w:rPr>
+          <w:b/>
+          <w:bCs/>
+        </w:rPr>
+        <w:t>Choose Columns</w:t>
+      </w:r>
+      <w:r>
+        <w:t xml:space="preserve"> (third) screen of the wizard.</w:t>
+      </w:r>
+    </w:p>
+    <w:p>
+      <w:r>
+        <w:rPr>
+          <w:noProof/>
+        </w:rPr>
+        <w:drawing>
+          <wp:inline distT="0" distB="0" distL="0" distR="0" wp14:anchorId="7504DF79" wp14:editId="586BDCD6">
+            <wp:extent cx="5340985" cy="2657475"/>
+            <wp:effectExtent l="0" t="0" r="0" b="9525"/>
+            <wp:docPr id="7" name="Picture 7" descr="Graphical user interface, application&#10;&#10;Description automatically generated"/>
+            <wp:cNvGraphicFramePr>
+              <a:graphicFrameLocks xmlns:a="http://schemas.openxmlformats.org/drawingml/2006/main" noChangeAspect="1"/>
+            </wp:cNvGraphicFramePr>
+            <a:graphic xmlns:a="http://schemas.openxmlformats.org/drawingml/2006/main">
+              <a:graphicData uri="http://schemas.openxmlformats.org/drawingml/2006/picture">
+                <pic:pic xmlns:pic="http://schemas.openxmlformats.org/drawingml/2006/picture">
+                  <pic:nvPicPr>
+                    <pic:cNvPr id="7" name="Picture 7" descr="Graphical user interface, application&#10;&#10;Description automatically generated"/>
+                    <pic:cNvPicPr/>
+                  </pic:nvPicPr>
+                  <pic:blipFill>
+                    <a:blip r:embed="rId25">
+                      <a:extLst>
+                        <a:ext uri="{28A0092B-C50C-407E-A947-70E740481C1C}">
+                          <a14:useLocalDpi xmlns:a14="http://schemas.microsoft.com/office/drawing/2010/main" val="0"/>
+                        </a:ext>
+                      </a:extLst>
+                    </a:blip>
+                    <a:stretch>
+                      <a:fillRect/>
+                    </a:stretch>
+                  </pic:blipFill>
+                  <pic:spPr>
+                    <a:xfrm>
+                      <a:off x="0" y="0"/>
+                      <a:ext cx="5340985" cy="2657475"/>
+                    </a:xfrm>
+                    <a:prstGeom prst="rect">
+                      <a:avLst/>
+                    </a:prstGeom>
+                  </pic:spPr>
+                </pic:pic>
+              </a:graphicData>
+            </a:graphic>
+          </wp:inline>
+        </w:drawing>
+      </w:r>
+    </w:p>
+    <w:p/>
+    <w:p>
+      <w:r>
+        <w:t xml:space="preserve">All columns are </w:t>
+      </w:r>
+      <w:proofErr w:type="gramStart"/>
+      <w:r>
+        <w:t>selected</w:t>
+      </w:r>
+      <w:proofErr w:type="gramEnd"/>
+      <w:r>
+        <w:t xml:space="preserve"> and the ordering of attributes appears to be acceptable. No changes are required.</w:t>
+      </w:r>
+    </w:p>
+    <w:p/>
+    <w:p>
+      <w:pPr>
+        <w:spacing w:after="0" w:line="240" w:lineRule="auto"/>
+        <w:ind w:left="0"/>
+      </w:pPr>
+      <w:r>
+        <w:br w:type="page"/>
+      </w:r>
+    </w:p>
+    <w:p>
+      <w:r>
+        <w:lastRenderedPageBreak/>
+        <w:t xml:space="preserve">The </w:t>
+      </w:r>
+      <w:r>
+        <w:rPr>
+          <w:b/>
+          <w:bCs/>
+        </w:rPr>
+        <w:t>Column Definition</w:t>
+      </w:r>
+      <w:r>
+        <w:t xml:space="preserve"> (fourth) screen of the Wizard objects to the format of the column names and flags four of them as Invalid in the list in source Data Columns.</w:t>
+      </w:r>
+    </w:p>
+    <w:p>
+      <w:r>
+        <w:rPr>
+          <w:noProof/>
+        </w:rPr>
+        <w:drawing>
+          <wp:inline distT="0" distB="0" distL="0" distR="0" wp14:anchorId="18EC775E" wp14:editId="48EC17A8">
+            <wp:extent cx="5312410" cy="2428875"/>
+            <wp:effectExtent l="0" t="0" r="2540" b="9525"/>
+            <wp:docPr id="8" name="Picture 8"/>
+            <wp:cNvGraphicFramePr>
+              <a:graphicFrameLocks xmlns:a="http://schemas.openxmlformats.org/drawingml/2006/main" noChangeAspect="1"/>
+            </wp:cNvGraphicFramePr>
+            <a:graphic xmlns:a="http://schemas.openxmlformats.org/drawingml/2006/main">
+              <a:graphicData uri="http://schemas.openxmlformats.org/drawingml/2006/picture">
+                <pic:pic xmlns:pic="http://schemas.openxmlformats.org/drawingml/2006/picture">
+                  <pic:nvPicPr>
+                    <pic:cNvPr id="8" name="Picture 8"/>
+                    <pic:cNvPicPr/>
+                  </pic:nvPicPr>
+                  <pic:blipFill>
+                    <a:blip r:embed="rId26">
+                      <a:extLst>
+                        <a:ext uri="{28A0092B-C50C-407E-A947-70E740481C1C}">
+                          <a14:useLocalDpi xmlns:a14="http://schemas.microsoft.com/office/drawing/2010/main" val="0"/>
+                        </a:ext>
+                      </a:extLst>
+                    </a:blip>
+                    <a:stretch>
+                      <a:fillRect/>
+                    </a:stretch>
+                  </pic:blipFill>
+                  <pic:spPr>
+                    <a:xfrm>
+                      <a:off x="0" y="0"/>
+                      <a:ext cx="5312410" cy="2428875"/>
+                    </a:xfrm>
+                    <a:prstGeom prst="rect">
+                      <a:avLst/>
+                    </a:prstGeom>
+                  </pic:spPr>
+                </pic:pic>
+              </a:graphicData>
+            </a:graphic>
+          </wp:inline>
+        </w:drawing>
+      </w:r>
+    </w:p>
+    <w:p/>
+    <w:p>
+      <w:r>
+        <w:t>The ‘.’ character is not valid for column names. (A similar issue can be seen with dat</w:t>
+      </w:r>
+      <w:r>
+        <w:t>a</w:t>
+      </w:r>
+      <w:r>
+        <w:t xml:space="preserve"> file uploads in SAS Studio).</w:t>
+      </w:r>
+    </w:p>
+    <w:p>
+      <w:r>
+        <w:t xml:space="preserve">To circumvent this issue the ‘.’ characters will be replaced with underscores (‘_’). The updates are made in the Target Table </w:t>
+      </w:r>
+      <w:proofErr w:type="spellStart"/>
+      <w:r>
+        <w:t>Colums</w:t>
+      </w:r>
+      <w:proofErr w:type="spellEnd"/>
+      <w:r>
+        <w:t xml:space="preserve"> section</w:t>
+      </w:r>
+      <w:r>
+        <w:t xml:space="preserve"> (see below)</w:t>
+      </w:r>
+      <w:r>
+        <w:t>.</w:t>
+      </w:r>
+    </w:p>
+    <w:p>
+      <w:pPr>
+        <w:rPr>
+          <w:b/>
+          <w:bCs/>
+          <w:i/>
+          <w:iCs/>
+        </w:rPr>
+      </w:pPr>
+      <w:proofErr w:type="spellStart"/>
+      <w:r>
+        <w:rPr>
+          <w:b/>
+          <w:bCs/>
+          <w:i/>
+          <w:iCs/>
+        </w:rPr>
+        <w:t>Phone_number</w:t>
+      </w:r>
+      <w:proofErr w:type="spellEnd"/>
+    </w:p>
+    <w:p>
+      <w:r>
+        <w:rPr>
+          <w:noProof/>
+        </w:rPr>
+        <w:drawing>
+          <wp:inline distT="0" distB="0" distL="0" distR="0" wp14:anchorId="560CECF6" wp14:editId="4172541E">
+            <wp:extent cx="5274310" cy="1299845"/>
+            <wp:effectExtent l="0" t="0" r="2540" b="0"/>
+            <wp:docPr id="9" name="Picture 9" descr="Graphical user interface, text, application&#10;&#10;Description automatically generated"/>
+            <wp:cNvGraphicFramePr>
+              <a:graphicFrameLocks xmlns:a="http://schemas.openxmlformats.org/drawingml/2006/main" noChangeAspect="1"/>
+            </wp:cNvGraphicFramePr>
+            <a:graphic xmlns:a="http://schemas.openxmlformats.org/drawingml/2006/main">
+              <a:graphicData uri="http://schemas.openxmlformats.org/drawingml/2006/picture">
+                <pic:pic xmlns:pic="http://schemas.openxmlformats.org/drawingml/2006/picture">
+                  <pic:nvPicPr>
+                    <pic:cNvPr id="9" name="Picture 9" descr="Graphical user interface, text, application&#10;&#10;Description automatically generated"/>
+                    <pic:cNvPicPr/>
+                  </pic:nvPicPr>
+                  <pic:blipFill>
+                    <a:blip r:embed="rId27">
+                      <a:extLst>
+                        <a:ext uri="{28A0092B-C50C-407E-A947-70E740481C1C}">
+                          <a14:useLocalDpi xmlns:a14="http://schemas.microsoft.com/office/drawing/2010/main" val="0"/>
+                        </a:ext>
+                      </a:extLst>
+                    </a:blip>
+                    <a:stretch>
+                      <a:fillRect/>
+                    </a:stretch>
+                  </pic:blipFill>
+                  <pic:spPr>
+                    <a:xfrm>
+                      <a:off x="0" y="0"/>
+                      <a:ext cx="5274310" cy="1299845"/>
+                    </a:xfrm>
+                    <a:prstGeom prst="rect">
+                      <a:avLst/>
+                    </a:prstGeom>
+                  </pic:spPr>
+                </pic:pic>
+              </a:graphicData>
+            </a:graphic>
+          </wp:inline>
+        </w:drawing>
+      </w:r>
+    </w:p>
+    <w:p>
+      <w:r>
+        <w:t>This removes the error from the ‘</w:t>
+      </w:r>
+      <w:proofErr w:type="spellStart"/>
+      <w:r>
+        <w:t>phone_number</w:t>
+      </w:r>
+      <w:proofErr w:type="spellEnd"/>
+      <w:r>
+        <w:t xml:space="preserve">’ </w:t>
+      </w:r>
+      <w:proofErr w:type="spellStart"/>
+      <w:r>
+        <w:t>colum</w:t>
+      </w:r>
+      <w:proofErr w:type="spellEnd"/>
+      <w:r>
+        <w:t xml:space="preserve"> but there are some additional considerations</w:t>
+      </w:r>
+      <w:r>
+        <w:t>:</w:t>
+      </w:r>
+    </w:p>
+    <w:p/>
+    <w:p>
+      <w:pPr>
+        <w:pStyle w:val="ListParagraph"/>
+        <w:numPr>
+          <w:ilvl w:val="0"/>
+          <w:numId w:val="40"/>
+        </w:numPr>
+      </w:pPr>
+      <w:r>
+        <w:t>The value is almost certainly going to be key value on the table and so we should not allow any ‘null’ entries. It will be essential for the integrity of the database that every row in this table has a unique phone number to identify the customer.</w:t>
+      </w:r>
+    </w:p>
+    <w:p>
+      <w:pPr>
+        <w:pStyle w:val="ListParagraph"/>
+        <w:ind w:left="1854"/>
+      </w:pPr>
+    </w:p>
+    <w:p>
+      <w:pPr>
+        <w:pStyle w:val="ListParagraph"/>
+        <w:numPr>
+          <w:ilvl w:val="0"/>
+          <w:numId w:val="40"/>
+        </w:numPr>
+      </w:pPr>
+      <w:r>
+        <w:t xml:space="preserve">Although this a phone number, the assumption is that we should leave the Data Type’ as VARCHAR2. This attribute is not really an integer, but an identifier in numeric format. For example, at a later stage </w:t>
+      </w:r>
+      <w:proofErr w:type="spellStart"/>
+      <w:r>
+        <w:t>tt</w:t>
+      </w:r>
+      <w:proofErr w:type="spellEnd"/>
+      <w:r>
+        <w:t xml:space="preserve"> could be necessary to carry out some sub-string analysis on number prefixes.</w:t>
+      </w:r>
+    </w:p>
+    <w:p>
+      <w:pPr>
+        <w:pStyle w:val="ListParagraph"/>
+      </w:pPr>
+    </w:p>
+    <w:p>
+      <w:pPr>
+        <w:pStyle w:val="ListParagraph"/>
+        <w:numPr>
+          <w:ilvl w:val="0"/>
+          <w:numId w:val="40"/>
+        </w:numPr>
+      </w:pPr>
+      <w:r>
+        <w:t>The default precision size also seems satisfactory, or at least it is not necessary to change the default value.</w:t>
+      </w:r>
+    </w:p>
+    <w:p/>
+    <w:p>
+      <w:pPr>
+        <w:rPr>
+          <w:b/>
+          <w:bCs/>
+          <w:i/>
+          <w:iCs/>
+        </w:rPr>
+      </w:pPr>
+      <w:proofErr w:type="spellStart"/>
+      <w:r>
+        <w:rPr>
+          <w:b/>
+          <w:bCs/>
+          <w:i/>
+          <w:iCs/>
+        </w:rPr>
+        <w:lastRenderedPageBreak/>
+        <w:t>Contract_start_date</w:t>
+      </w:r>
+      <w:proofErr w:type="spellEnd"/>
+    </w:p>
+    <w:p>
+      <w:r>
+        <w:rPr>
+          <w:noProof/>
+        </w:rPr>
+        <w:drawing>
+          <wp:inline distT="0" distB="0" distL="0" distR="0" wp14:anchorId="2B15A673" wp14:editId="68A80D4E">
+            <wp:extent cx="5455285" cy="1275715"/>
+            <wp:effectExtent l="0" t="0" r="0" b="635"/>
+            <wp:docPr id="10" name="Picture 10" descr="Graphical user interface, application&#10;&#10;Description automatically generated"/>
+            <wp:cNvGraphicFramePr>
+              <a:graphicFrameLocks xmlns:a="http://schemas.openxmlformats.org/drawingml/2006/main" noChangeAspect="1"/>
+            </wp:cNvGraphicFramePr>
+            <a:graphic xmlns:a="http://schemas.openxmlformats.org/drawingml/2006/main">
+              <a:graphicData uri="http://schemas.openxmlformats.org/drawingml/2006/picture">
+                <pic:pic xmlns:pic="http://schemas.openxmlformats.org/drawingml/2006/picture">
+                  <pic:nvPicPr>
+                    <pic:cNvPr id="10" name="Picture 10" descr="Graphical user interface, application&#10;&#10;Description automatically generated"/>
+                    <pic:cNvPicPr/>
+                  </pic:nvPicPr>
+                  <pic:blipFill>
+                    <a:blip r:embed="rId28">
+                      <a:extLst>
+                        <a:ext uri="{28A0092B-C50C-407E-A947-70E740481C1C}">
+                          <a14:useLocalDpi xmlns:a14="http://schemas.microsoft.com/office/drawing/2010/main" val="0"/>
+                        </a:ext>
+                      </a:extLst>
+                    </a:blip>
+                    <a:stretch>
+                      <a:fillRect/>
+                    </a:stretch>
+                  </pic:blipFill>
+                  <pic:spPr>
+                    <a:xfrm>
+                      <a:off x="0" y="0"/>
+                      <a:ext cx="5455285" cy="1275715"/>
+                    </a:xfrm>
+                    <a:prstGeom prst="rect">
+                      <a:avLst/>
+                    </a:prstGeom>
+                  </pic:spPr>
+                </pic:pic>
+              </a:graphicData>
+            </a:graphic>
+          </wp:inline>
+        </w:drawing>
+      </w:r>
+    </w:p>
+    <w:p>
+      <w:r>
+        <w:t xml:space="preserve">Underscore characters removed the invalid warning </w:t>
+      </w:r>
+      <w:r>
+        <w:t xml:space="preserve">for the contract start date, </w:t>
+      </w:r>
+      <w:r>
+        <w:t xml:space="preserve">but the following changes were also </w:t>
+      </w:r>
+      <w:proofErr w:type="gramStart"/>
+      <w:r>
+        <w:t>required;</w:t>
+      </w:r>
+      <w:proofErr w:type="gramEnd"/>
+    </w:p>
+    <w:p>
+      <w:pPr>
+        <w:pStyle w:val="ListParagraph"/>
+        <w:numPr>
+          <w:ilvl w:val="0"/>
+          <w:numId w:val="41"/>
+        </w:numPr>
+      </w:pPr>
+      <w:r>
+        <w:t xml:space="preserve">The Data Type of ‘DATE’ appears to be </w:t>
+      </w:r>
+      <w:proofErr w:type="gramStart"/>
+      <w:r>
+        <w:t>correct</w:t>
+      </w:r>
+      <w:proofErr w:type="gramEnd"/>
+      <w:r>
+        <w:t xml:space="preserve"> but the ‘Format</w:t>
+      </w:r>
+      <w:r>
+        <w:t>’ was changed to DD/MM/YYY. This is the format we will replicate across the other DATE columns.</w:t>
+      </w:r>
+    </w:p>
+    <w:p>
+      <w:pPr>
+        <w:pStyle w:val="ListParagraph"/>
+        <w:ind w:left="1854"/>
+      </w:pPr>
+    </w:p>
+    <w:p>
+      <w:pPr>
+        <w:pStyle w:val="ListParagraph"/>
+        <w:numPr>
+          <w:ilvl w:val="0"/>
+          <w:numId w:val="41"/>
+        </w:numPr>
+      </w:pPr>
+      <w:r>
+        <w:t>The value should ideally not be ‘null</w:t>
+      </w:r>
+      <w:proofErr w:type="gramStart"/>
+      <w:r>
+        <w:t>’</w:t>
+      </w:r>
+      <w:proofErr w:type="gramEnd"/>
+      <w:r>
+        <w:t xml:space="preserve"> but we will not add a constraint.</w:t>
+      </w:r>
+    </w:p>
+    <w:p/>
+    <w:p>
+      <w:pPr>
+        <w:rPr>
+          <w:b/>
+          <w:bCs/>
+          <w:i/>
+          <w:iCs/>
+        </w:rPr>
+      </w:pPr>
+      <w:proofErr w:type="spellStart"/>
+      <w:r>
+        <w:rPr>
+          <w:b/>
+          <w:bCs/>
+          <w:i/>
+          <w:iCs/>
+        </w:rPr>
+        <w:t>Plan_id</w:t>
+      </w:r>
+      <w:proofErr w:type="spellEnd"/>
+    </w:p>
+    <w:p>
+      <w:r>
+        <w:rPr>
+          <w:noProof/>
+        </w:rPr>
+        <w:drawing>
+          <wp:inline distT="0" distB="0" distL="0" distR="0" wp14:anchorId="2D7943CB" wp14:editId="7F792E68">
+            <wp:extent cx="5417185" cy="1341755"/>
+            <wp:effectExtent l="0" t="0" r="0" b="0"/>
+            <wp:docPr id="11" name="Picture 11" descr="Graphical user interface, application&#10;&#10;Description automatically generated"/>
+            <wp:cNvGraphicFramePr>
+              <a:graphicFrameLocks xmlns:a="http://schemas.openxmlformats.org/drawingml/2006/main" noChangeAspect="1"/>
+            </wp:cNvGraphicFramePr>
+            <a:graphic xmlns:a="http://schemas.openxmlformats.org/drawingml/2006/main">
+              <a:graphicData uri="http://schemas.openxmlformats.org/drawingml/2006/picture">
+                <pic:pic xmlns:pic="http://schemas.openxmlformats.org/drawingml/2006/picture">
+                  <pic:nvPicPr>
+                    <pic:cNvPr id="11" name="Picture 11" descr="Graphical user interface, application&#10;&#10;Description automatically generated"/>
+                    <pic:cNvPicPr/>
+                  </pic:nvPicPr>
+                  <pic:blipFill>
+                    <a:blip r:embed="rId29">
+                      <a:extLst>
+                        <a:ext uri="{28A0092B-C50C-407E-A947-70E740481C1C}">
+                          <a14:useLocalDpi xmlns:a14="http://schemas.microsoft.com/office/drawing/2010/main" val="0"/>
+                        </a:ext>
+                      </a:extLst>
+                    </a:blip>
+                    <a:stretch>
+                      <a:fillRect/>
+                    </a:stretch>
+                  </pic:blipFill>
+                  <pic:spPr>
+                    <a:xfrm>
+                      <a:off x="0" y="0"/>
+                      <a:ext cx="5417185" cy="1341755"/>
+                    </a:xfrm>
+                    <a:prstGeom prst="rect">
+                      <a:avLst/>
+                    </a:prstGeom>
+                  </pic:spPr>
+                </pic:pic>
+              </a:graphicData>
+            </a:graphic>
+          </wp:inline>
+        </w:drawing>
+      </w:r>
+    </w:p>
+    <w:p/>
+    <w:p>
+      <w:r>
+        <w:t>Again, u</w:t>
+      </w:r>
+      <w:r>
+        <w:t xml:space="preserve">nderscore characters removed the invalid warning for the contract start date, but the following changes were also </w:t>
+      </w:r>
+      <w:proofErr w:type="gramStart"/>
+      <w:r>
+        <w:t>required;</w:t>
+      </w:r>
+      <w:proofErr w:type="gramEnd"/>
+    </w:p>
+    <w:p>
+      <w:pPr>
+        <w:pStyle w:val="ListParagraph"/>
+        <w:numPr>
+          <w:ilvl w:val="0"/>
+          <w:numId w:val="41"/>
+        </w:numPr>
+      </w:pPr>
+      <w:r>
+        <w:t xml:space="preserve">The </w:t>
+      </w:r>
+      <w:r>
+        <w:t>column should not allow ‘null’ values as each customer must be associated with a valid contract plan.</w:t>
+      </w:r>
+    </w:p>
+    <w:p/>
+    <w:p>
+      <w:pPr>
+        <w:rPr>
+          <w:b/>
+          <w:bCs/>
+          <w:i/>
+          <w:iCs/>
+        </w:rPr>
+      </w:pPr>
+      <w:proofErr w:type="spellStart"/>
+      <w:r>
+        <w:rPr>
+          <w:b/>
+          <w:bCs/>
+          <w:i/>
+          <w:iCs/>
+        </w:rPr>
+        <w:t>Contract_</w:t>
+      </w:r>
+      <w:r>
+        <w:rPr>
+          <w:b/>
+          <w:bCs/>
+          <w:i/>
+          <w:iCs/>
+        </w:rPr>
+        <w:t>end</w:t>
+      </w:r>
+      <w:r>
+        <w:rPr>
+          <w:b/>
+          <w:bCs/>
+          <w:i/>
+          <w:iCs/>
+        </w:rPr>
+        <w:t>_date</w:t>
+      </w:r>
+      <w:proofErr w:type="spellEnd"/>
+    </w:p>
+    <w:p>
+      <w:r>
+        <w:rPr>
+          <w:noProof/>
+        </w:rPr>
+        <w:drawing>
+          <wp:inline distT="0" distB="0" distL="0" distR="0" wp14:anchorId="1539B3DD" wp14:editId="04386365">
+            <wp:extent cx="5464810" cy="1224915"/>
+            <wp:effectExtent l="0" t="0" r="2540" b="0"/>
+            <wp:docPr id="12" name="Picture 12" descr="Graphical user interface, application&#10;&#10;Description automatically generated"/>
+            <wp:cNvGraphicFramePr>
+              <a:graphicFrameLocks xmlns:a="http://schemas.openxmlformats.org/drawingml/2006/main" noChangeAspect="1"/>
+            </wp:cNvGraphicFramePr>
+            <a:graphic xmlns:a="http://schemas.openxmlformats.org/drawingml/2006/main">
+              <a:graphicData uri="http://schemas.openxmlformats.org/drawingml/2006/picture">
+                <pic:pic xmlns:pic="http://schemas.openxmlformats.org/drawingml/2006/picture">
+                  <pic:nvPicPr>
+                    <pic:cNvPr id="12" name="Picture 12" descr="Graphical user interface, application&#10;&#10;Description automatically generated"/>
+                    <pic:cNvPicPr/>
+                  </pic:nvPicPr>
+                  <pic:blipFill>
+                    <a:blip r:embed="rId30">
+                      <a:extLst>
+                        <a:ext uri="{28A0092B-C50C-407E-A947-70E740481C1C}">
+                          <a14:useLocalDpi xmlns:a14="http://schemas.microsoft.com/office/drawing/2010/main" val="0"/>
+                        </a:ext>
+                      </a:extLst>
+                    </a:blip>
+                    <a:stretch>
+                      <a:fillRect/>
+                    </a:stretch>
+                  </pic:blipFill>
+                  <pic:spPr>
+                    <a:xfrm>
+                      <a:off x="0" y="0"/>
+                      <a:ext cx="5464810" cy="1224915"/>
+                    </a:xfrm>
+                    <a:prstGeom prst="rect">
+                      <a:avLst/>
+                    </a:prstGeom>
+                  </pic:spPr>
+                </pic:pic>
+              </a:graphicData>
+            </a:graphic>
+          </wp:inline>
+        </w:drawing>
+      </w:r>
+    </w:p>
+    <w:p>
+      <w:r>
+        <w:t xml:space="preserve">Underscore characters removed the invalid warning for the contract </w:t>
+      </w:r>
+      <w:r>
+        <w:t>end</w:t>
+      </w:r>
+      <w:r>
+        <w:t xml:space="preserve"> date, but the following changes were also </w:t>
+      </w:r>
+      <w:proofErr w:type="gramStart"/>
+      <w:r>
+        <w:t>required;</w:t>
+      </w:r>
+      <w:proofErr w:type="gramEnd"/>
+    </w:p>
+    <w:p>
+      <w:pPr>
+        <w:pStyle w:val="ListParagraph"/>
+        <w:numPr>
+          <w:ilvl w:val="0"/>
+          <w:numId w:val="41"/>
+        </w:numPr>
+      </w:pPr>
+      <w:r>
+        <w:t xml:space="preserve">The </w:t>
+      </w:r>
+      <w:r>
+        <w:t xml:space="preserve">default </w:t>
+      </w:r>
+      <w:r>
+        <w:t xml:space="preserve">Data Type of </w:t>
+      </w:r>
+      <w:r>
+        <w:t xml:space="preserve">VARCHAR2 needs to </w:t>
+      </w:r>
+      <w:proofErr w:type="gramStart"/>
+      <w:r>
+        <w:t>altered</w:t>
+      </w:r>
+      <w:proofErr w:type="gramEnd"/>
+      <w:r>
+        <w:t xml:space="preserve"> as this is a date attribute.</w:t>
+      </w:r>
+      <w:r>
+        <w:t xml:space="preserve"> The Data Type was changed to DATE and</w:t>
+      </w:r>
+      <w:r>
+        <w:t xml:space="preserve"> the ‘Format’ was </w:t>
+      </w:r>
+      <w:r>
+        <w:t>set</w:t>
+      </w:r>
+      <w:r>
+        <w:t xml:space="preserve"> to DD/MM/YYY. This is the format we will replicate across the other DATE columns.</w:t>
+      </w:r>
+    </w:p>
+    <w:p>
+      <w:r>
+        <w:rPr>
+          <w:b/>
+          <w:bCs/>
+          <w:i/>
+          <w:iCs/>
+        </w:rPr>
+        <w:lastRenderedPageBreak/>
+        <w:t>Dob</w:t>
+      </w:r>
+      <w:r>
+        <w:t xml:space="preserve"> (date of birth)</w:t>
+      </w:r>
+    </w:p>
+    <w:p>
+      <w:r>
+        <w:rPr>
+          <w:noProof/>
+        </w:rPr>
+        <w:drawing>
+          <wp:inline distT="0" distB="0" distL="0" distR="0" wp14:anchorId="4ABFC83C" wp14:editId="2A7B3E59">
+            <wp:extent cx="5445760" cy="1091565"/>
+            <wp:effectExtent l="0" t="0" r="2540" b="0"/>
+            <wp:docPr id="13" name="Picture 13" descr="Graphical user interface, application, Word&#10;&#10;Description automatically generated"/>
+            <wp:cNvGraphicFramePr>
+              <a:graphicFrameLocks xmlns:a="http://schemas.openxmlformats.org/drawingml/2006/main" noChangeAspect="1"/>
+            </wp:cNvGraphicFramePr>
+            <a:graphic xmlns:a="http://schemas.openxmlformats.org/drawingml/2006/main">
+              <a:graphicData uri="http://schemas.openxmlformats.org/drawingml/2006/picture">
+                <pic:pic xmlns:pic="http://schemas.openxmlformats.org/drawingml/2006/picture">
+                  <pic:nvPicPr>
+                    <pic:cNvPr id="13" name="Picture 13" descr="Graphical user interface, application, Word&#10;&#10;Description automatically generated"/>
+                    <pic:cNvPicPr/>
+                  </pic:nvPicPr>
+                  <pic:blipFill>
+                    <a:blip r:embed="rId31">
+                      <a:extLst>
+                        <a:ext uri="{28A0092B-C50C-407E-A947-70E740481C1C}">
+                          <a14:useLocalDpi xmlns:a14="http://schemas.microsoft.com/office/drawing/2010/main" val="0"/>
+                        </a:ext>
+                      </a:extLst>
+                    </a:blip>
+                    <a:stretch>
+                      <a:fillRect/>
+                    </a:stretch>
+                  </pic:blipFill>
+                  <pic:spPr>
+                    <a:xfrm>
+                      <a:off x="0" y="0"/>
+                      <a:ext cx="5445760" cy="1091565"/>
+                    </a:xfrm>
+                    <a:prstGeom prst="rect">
+                      <a:avLst/>
+                    </a:prstGeom>
+                  </pic:spPr>
+                </pic:pic>
+              </a:graphicData>
+            </a:graphic>
+          </wp:inline>
+        </w:drawing>
+      </w:r>
+    </w:p>
+    <w:p>
+      <w:r>
+        <w:t xml:space="preserve">Underscore characters removed the invalid warning for the </w:t>
+      </w:r>
+      <w:r>
+        <w:t>date of birth (dob) attribute</w:t>
+      </w:r>
+      <w:r>
+        <w:t xml:space="preserve">, </w:t>
+      </w:r>
+      <w:r>
+        <w:t xml:space="preserve">and the following </w:t>
+      </w:r>
+      <w:proofErr w:type="spellStart"/>
+      <w:r>
+        <w:t>observartions</w:t>
+      </w:r>
+      <w:proofErr w:type="spellEnd"/>
+      <w:r>
+        <w:t xml:space="preserve"> </w:t>
+      </w:r>
+      <w:proofErr w:type="gramStart"/>
+      <w:r>
+        <w:t>applied</w:t>
+      </w:r>
+      <w:r>
+        <w:t>;</w:t>
+      </w:r>
+      <w:proofErr w:type="gramEnd"/>
+    </w:p>
+    <w:p>
+      <w:pPr>
+        <w:pStyle w:val="ListParagraph"/>
+        <w:numPr>
+          <w:ilvl w:val="0"/>
+          <w:numId w:val="41"/>
+        </w:numPr>
+      </w:pPr>
+      <w:r>
+        <w:t xml:space="preserve">The Data Type of ‘DATE’ appears to be </w:t>
+      </w:r>
+      <w:proofErr w:type="gramStart"/>
+      <w:r>
+        <w:t>correct</w:t>
+      </w:r>
+      <w:proofErr w:type="gramEnd"/>
+      <w:r>
+        <w:t xml:space="preserve"> </w:t>
+      </w:r>
+      <w:r>
+        <w:t>and</w:t>
+      </w:r>
+      <w:r>
+        <w:t xml:space="preserve"> the ‘Format’ was DD/MM/YYY. This is the format we will replicate across the other DATE columns.</w:t>
+      </w:r>
+    </w:p>
+    <w:p>
+      <w:pPr>
+        <w:pStyle w:val="ListParagraph"/>
+        <w:ind w:left="1854"/>
+      </w:pPr>
+    </w:p>
+    <w:p>
+      <w:pPr>
+        <w:pStyle w:val="ListParagraph"/>
+        <w:numPr>
+          <w:ilvl w:val="0"/>
+          <w:numId w:val="41"/>
+        </w:numPr>
+      </w:pPr>
+      <w:r>
+        <w:t>A ‘null’ value is acceptable.</w:t>
+      </w:r>
+    </w:p>
+    <w:p/>
+    <w:p/>
+    <w:p>
+      <w:r>
+        <w:t>Finish the process.</w:t>
+      </w:r>
+    </w:p>
+    <w:p>
+      <w:r>
+        <w:rPr>
+          <w:noProof/>
+        </w:rPr>
+        <w:drawing>
+          <wp:inline distT="0" distB="0" distL="0" distR="0" wp14:anchorId="652D49DA" wp14:editId="38762D52">
+            <wp:extent cx="5486400" cy="3922395"/>
+            <wp:effectExtent l="0" t="0" r="0" b="1905"/>
+            <wp:docPr id="15" name="Picture 15" descr="Graphical user interface, text, application, email&#10;&#10;Description automatically generated"/>
+            <wp:cNvGraphicFramePr>
+              <a:graphicFrameLocks xmlns:a="http://schemas.openxmlformats.org/drawingml/2006/main" noChangeAspect="1"/>
+            </wp:cNvGraphicFramePr>
+            <a:graphic xmlns:a="http://schemas.openxmlformats.org/drawingml/2006/main">
+              <a:graphicData uri="http://schemas.openxmlformats.org/drawingml/2006/picture">
+                <pic:pic xmlns:pic="http://schemas.openxmlformats.org/drawingml/2006/picture">
+                  <pic:nvPicPr>
+                    <pic:cNvPr id="15" name="Picture 15" descr="Graphical user interface, text, application, email&#10;&#10;Description automatically generated"/>
+                    <pic:cNvPicPr/>
+                  </pic:nvPicPr>
+                  <pic:blipFill>
+                    <a:blip r:embed="rId32">
+                      <a:extLst>
+                        <a:ext uri="{28A0092B-C50C-407E-A947-70E740481C1C}">
+                          <a14:useLocalDpi xmlns:a14="http://schemas.microsoft.com/office/drawing/2010/main" val="0"/>
+                        </a:ext>
+                      </a:extLst>
+                    </a:blip>
+                    <a:stretch>
+                      <a:fillRect/>
+                    </a:stretch>
+                  </pic:blipFill>
+                  <pic:spPr>
+                    <a:xfrm>
+                      <a:off x="0" y="0"/>
+                      <a:ext cx="5486400" cy="3922395"/>
+                    </a:xfrm>
+                    <a:prstGeom prst="rect">
+                      <a:avLst/>
+                    </a:prstGeom>
+                  </pic:spPr>
+                </pic:pic>
+              </a:graphicData>
+            </a:graphic>
+          </wp:inline>
+        </w:drawing>
+      </w:r>
+    </w:p>
+    <w:p/>
+    <w:p>
+      <w:pPr>
+        <w:spacing w:after="0" w:line="240" w:lineRule="auto"/>
+        <w:ind w:left="0"/>
+      </w:pPr>
+      <w:r>
+        <w:br w:type="page"/>
+      </w:r>
+    </w:p>
+    <w:p>
+      <w:r>
+        <w:lastRenderedPageBreak/>
+        <w:t>The data import and SQL Script generation process is not instantaneous, but when it completes the SQL is visible in SQL Developer.</w:t>
+      </w:r>
+    </w:p>
+    <w:p>
+      <w:r>
+        <w:rPr>
+          <w:noProof/>
+        </w:rPr>
+        <w:drawing>
+          <wp:inline distT="0" distB="0" distL="0" distR="0" wp14:anchorId="484C5CC5" wp14:editId="668EAED5">
+            <wp:extent cx="5391150" cy="4225925"/>
+            <wp:effectExtent l="0" t="0" r="0" b="3175"/>
+            <wp:docPr id="16" name="Picture 16" descr="Graphical user interface, text, application, email&#10;&#10;Description automatically generated"/>
+            <wp:cNvGraphicFramePr>
+              <a:graphicFrameLocks xmlns:a="http://schemas.openxmlformats.org/drawingml/2006/main" noChangeAspect="1"/>
+            </wp:cNvGraphicFramePr>
+            <a:graphic xmlns:a="http://schemas.openxmlformats.org/drawingml/2006/main">
+              <a:graphicData uri="http://schemas.openxmlformats.org/drawingml/2006/picture">
+                <pic:pic xmlns:pic="http://schemas.openxmlformats.org/drawingml/2006/picture">
+                  <pic:nvPicPr>
+                    <pic:cNvPr id="16" name="Picture 16" descr="Graphical user interface, text, application, email&#10;&#10;Description automatically generated"/>
+                    <pic:cNvPicPr/>
+                  </pic:nvPicPr>
+                  <pic:blipFill>
+                    <a:blip r:embed="rId33">
+                      <a:extLst>
+                        <a:ext uri="{28A0092B-C50C-407E-A947-70E740481C1C}">
+                          <a14:useLocalDpi xmlns:a14="http://schemas.microsoft.com/office/drawing/2010/main" val="0"/>
+                        </a:ext>
+                      </a:extLst>
+                    </a:blip>
+                    <a:stretch>
+                      <a:fillRect/>
+                    </a:stretch>
+                  </pic:blipFill>
+                  <pic:spPr>
+                    <a:xfrm>
+                      <a:off x="0" y="0"/>
+                      <a:ext cx="5391150" cy="4225925"/>
+                    </a:xfrm>
+                    <a:prstGeom prst="rect">
+                      <a:avLst/>
+                    </a:prstGeom>
+                  </pic:spPr>
+                </pic:pic>
+              </a:graphicData>
+            </a:graphic>
+          </wp:inline>
+        </w:drawing>
+      </w:r>
+    </w:p>
+    <w:p/>
+    <w:p>
+      <w:r>
+        <w:t xml:space="preserve">Selecting the ‘Run Script (F5)’ option will execute the SQL to CREATE the </w:t>
+      </w:r>
+      <w:proofErr w:type="spellStart"/>
+      <w:r>
+        <w:rPr>
+          <w:i/>
+          <w:iCs/>
+        </w:rPr>
+        <w:t>tblCustomers</w:t>
+      </w:r>
+      <w:proofErr w:type="spellEnd"/>
+      <w:r>
+        <w:t xml:space="preserve"> table and INSERT all 5000 data rows.</w:t>
+      </w:r>
+    </w:p>
+    <w:p>
+      <w:pPr>
+        <w:ind w:left="0"/>
+      </w:pPr>
+      <w:r>
+        <w:tab/>
+      </w:r>
+    </w:p>
+    <w:p>
+      <w:r>
+        <w:rPr>
+          <w:noProof/>
+        </w:rPr>
+        <w:drawing>
+          <wp:inline distT="0" distB="0" distL="0" distR="0" wp14:anchorId="727D9388" wp14:editId="05A8D707">
+            <wp:extent cx="5457825" cy="2705100"/>
+            <wp:effectExtent l="0" t="0" r="9525" b="0"/>
+            <wp:docPr id="17" name="Picture 17" descr="Graphical user interface, text, application, email&#10;&#10;Description automatically generated"/>
+            <wp:cNvGraphicFramePr>
+              <a:graphicFrameLocks xmlns:a="http://schemas.openxmlformats.org/drawingml/2006/main" noChangeAspect="1"/>
+            </wp:cNvGraphicFramePr>
+            <a:graphic xmlns:a="http://schemas.openxmlformats.org/drawingml/2006/main">
+              <a:graphicData uri="http://schemas.openxmlformats.org/drawingml/2006/picture">
+                <pic:pic xmlns:pic="http://schemas.openxmlformats.org/drawingml/2006/picture">
+                  <pic:nvPicPr>
+                    <pic:cNvPr id="17" name="Picture 17" descr="Graphical user interface, text, application, email&#10;&#10;Description automatically generated"/>
+                    <pic:cNvPicPr/>
+                  </pic:nvPicPr>
+                  <pic:blipFill>
+                    <a:blip r:embed="rId34">
+                      <a:extLst>
+                        <a:ext uri="{28A0092B-C50C-407E-A947-70E740481C1C}">
+                          <a14:useLocalDpi xmlns:a14="http://schemas.microsoft.com/office/drawing/2010/main" val="0"/>
+                        </a:ext>
+                      </a:extLst>
+                    </a:blip>
+                    <a:stretch>
+                      <a:fillRect/>
+                    </a:stretch>
+                  </pic:blipFill>
+                  <pic:spPr>
+                    <a:xfrm>
+                      <a:off x="0" y="0"/>
+                      <a:ext cx="5458588" cy="2705478"/>
+                    </a:xfrm>
+                    <a:prstGeom prst="rect">
+                      <a:avLst/>
+                    </a:prstGeom>
+                  </pic:spPr>
+                </pic:pic>
+              </a:graphicData>
+            </a:graphic>
+          </wp:inline>
+        </w:drawing>
+      </w:r>
     </w:p>
     <w:p>
       <w:pPr>
@@ -1240,6 +2847,543 @@
           <w:szCs w:val="26"/>
         </w:rPr>
       </w:pPr>
+    </w:p>
+    <w:p>
+      <w:pPr>
+        <w:spacing w:after="0" w:line="240" w:lineRule="auto"/>
+        <w:ind w:left="0"/>
+        <w:rPr>
+          <w:b/>
+          <w:bCs/>
+          <w:color w:val="3C8D94"/>
+          <w:szCs w:val="26"/>
+        </w:rPr>
+      </w:pPr>
+      <w:r>
+        <w:br w:type="page"/>
+      </w:r>
+    </w:p>
+    <w:p>
+      <w:pPr>
+        <w:pStyle w:val="Heading3"/>
+      </w:pPr>
+      <w:r>
+        <w:lastRenderedPageBreak/>
+        <w:t>Call Data</w:t>
+      </w:r>
+    </w:p>
+    <w:p>
+      <w:r>
+        <w:t xml:space="preserve">Sample view of </w:t>
+      </w:r>
+      <w:r>
+        <w:rPr>
+          <w:b/>
+          <w:bCs/>
+          <w:i/>
+          <w:iCs/>
+        </w:rPr>
+        <w:t>c</w:t>
+      </w:r>
+      <w:r>
+        <w:rPr>
+          <w:b/>
+          <w:bCs/>
+          <w:i/>
+          <w:iCs/>
+        </w:rPr>
+        <w:t>alls</w:t>
+      </w:r>
+      <w:r>
+        <w:rPr>
+          <w:b/>
+          <w:bCs/>
+          <w:i/>
+          <w:iCs/>
+        </w:rPr>
+        <w:t>.csv</w:t>
+      </w:r>
+      <w:r>
+        <w:t xml:space="preserve"> file (in Notepad++).</w:t>
+      </w:r>
+    </w:p>
+    <w:p>
+      <w:r>
+        <w:drawing>
+          <wp:inline distT="0" distB="0" distL="0" distR="0" wp14:anchorId="408BFFC8" wp14:editId="1FCFF91B">
+            <wp:extent cx="5417185" cy="1877060"/>
+            <wp:effectExtent l="0" t="0" r="0" b="8890"/>
+            <wp:docPr id="18" name="Picture 18" descr="A screenshot of a computer&#10;&#10;Description automatically generated"/>
+            <wp:cNvGraphicFramePr>
+              <a:graphicFrameLocks xmlns:a="http://schemas.openxmlformats.org/drawingml/2006/main" noChangeAspect="1"/>
+            </wp:cNvGraphicFramePr>
+            <a:graphic xmlns:a="http://schemas.openxmlformats.org/drawingml/2006/main">
+              <a:graphicData uri="http://schemas.openxmlformats.org/drawingml/2006/picture">
+                <pic:pic xmlns:pic="http://schemas.openxmlformats.org/drawingml/2006/picture">
+                  <pic:nvPicPr>
+                    <pic:cNvPr id="18" name="Picture 18" descr="A screenshot of a computer&#10;&#10;Description automatically generated"/>
+                    <pic:cNvPicPr/>
+                  </pic:nvPicPr>
+                  <pic:blipFill>
+                    <a:blip r:embed="rId35"/>
+                    <a:stretch>
+                      <a:fillRect/>
+                    </a:stretch>
+                  </pic:blipFill>
+                  <pic:spPr>
+                    <a:xfrm>
+                      <a:off x="0" y="0"/>
+                      <a:ext cx="5417185" cy="1877060"/>
+                    </a:xfrm>
+                    <a:prstGeom prst="rect">
+                      <a:avLst/>
+                    </a:prstGeom>
+                  </pic:spPr>
+                </pic:pic>
+              </a:graphicData>
+            </a:graphic>
+          </wp:inline>
+        </w:drawing>
+      </w:r>
+    </w:p>
+    <w:p/>
+    <w:p>
+      <w:r>
+        <w:t>Notes:</w:t>
+      </w:r>
+    </w:p>
+    <w:p/>
+    <w:p>
+      <w:pPr>
+        <w:pStyle w:val="ListParagraph"/>
+        <w:numPr>
+          <w:ilvl w:val="0"/>
+          <w:numId w:val="42"/>
+        </w:numPr>
+      </w:pPr>
+      <w:proofErr w:type="spellStart"/>
+      <w:r>
+        <w:t>Connection_id</w:t>
+      </w:r>
+      <w:proofErr w:type="spellEnd"/>
+      <w:r>
+        <w:t xml:space="preserve"> to the head of the table – not null.</w:t>
+      </w:r>
+    </w:p>
+    <w:p>
+      <w:pPr>
+        <w:pStyle w:val="ListParagraph"/>
+        <w:numPr>
+          <w:ilvl w:val="0"/>
+          <w:numId w:val="42"/>
+        </w:numPr>
+      </w:pPr>
+      <w:proofErr w:type="spellStart"/>
+      <w:r>
+        <w:t>Phone_number</w:t>
+      </w:r>
+      <w:proofErr w:type="spellEnd"/>
+      <w:r>
+        <w:t xml:space="preserve"> – not null</w:t>
+      </w:r>
+    </w:p>
+    <w:p/>
+    <w:p>
+      <w:pPr>
+        <w:spacing w:after="0" w:line="240" w:lineRule="auto"/>
+        <w:ind w:left="0"/>
+        <w:rPr>
+          <w:b/>
+          <w:bCs/>
+          <w:color w:val="3C8D94"/>
+          <w:szCs w:val="26"/>
+        </w:rPr>
+      </w:pPr>
+      <w:r>
+        <w:br w:type="page"/>
+      </w:r>
+    </w:p>
+    <w:p>
+      <w:pPr>
+        <w:pStyle w:val="Heading3"/>
+      </w:pPr>
+      <w:r>
+        <w:lastRenderedPageBreak/>
+        <w:t>Contract Plans Data</w:t>
+      </w:r>
+    </w:p>
+    <w:p>
+      <w:r>
+        <w:t xml:space="preserve">Sample view of </w:t>
+      </w:r>
+      <w:r>
+        <w:rPr>
+          <w:b/>
+          <w:bCs/>
+          <w:i/>
+          <w:iCs/>
+        </w:rPr>
+        <w:t>c</w:t>
+      </w:r>
+      <w:r>
+        <w:rPr>
+          <w:b/>
+          <w:bCs/>
+          <w:i/>
+          <w:iCs/>
+        </w:rPr>
+        <w:t>ontract_plans</w:t>
+      </w:r>
+      <w:r>
+        <w:rPr>
+          <w:b/>
+          <w:bCs/>
+          <w:i/>
+          <w:iCs/>
+        </w:rPr>
+        <w:t>.csv</w:t>
+      </w:r>
+      <w:r>
+        <w:t xml:space="preserve"> file (in Notepad++).</w:t>
+      </w:r>
+    </w:p>
+    <w:p>
+      <w:pPr>
+        <w:rPr>
+          <w:b/>
+        </w:rPr>
+      </w:pPr>
+      <w:r>
+        <w:rPr>
+          <w:b/>
+        </w:rPr>
+        <w:drawing>
+          <wp:inline distT="0" distB="0" distL="0" distR="0" wp14:anchorId="24765838" wp14:editId="6B2316C9">
+            <wp:extent cx="2372056" cy="2276793"/>
+            <wp:effectExtent l="0" t="0" r="9525" b="9525"/>
+            <wp:docPr id="19" name="Picture 19" descr="Graphical user interface, text, application&#10;&#10;Description automatically generated"/>
+            <wp:cNvGraphicFramePr>
+              <a:graphicFrameLocks xmlns:a="http://schemas.openxmlformats.org/drawingml/2006/main" noChangeAspect="1"/>
+            </wp:cNvGraphicFramePr>
+            <a:graphic xmlns:a="http://schemas.openxmlformats.org/drawingml/2006/main">
+              <a:graphicData uri="http://schemas.openxmlformats.org/drawingml/2006/picture">
+                <pic:pic xmlns:pic="http://schemas.openxmlformats.org/drawingml/2006/picture">
+                  <pic:nvPicPr>
+                    <pic:cNvPr id="19" name="Picture 19" descr="Graphical user interface, text, application&#10;&#10;Description automatically generated"/>
+                    <pic:cNvPicPr/>
+                  </pic:nvPicPr>
+                  <pic:blipFill>
+                    <a:blip r:embed="rId36"/>
+                    <a:stretch>
+                      <a:fillRect/>
+                    </a:stretch>
+                  </pic:blipFill>
+                  <pic:spPr>
+                    <a:xfrm>
+                      <a:off x="0" y="0"/>
+                      <a:ext cx="2372056" cy="2276793"/>
+                    </a:xfrm>
+                    <a:prstGeom prst="rect">
+                      <a:avLst/>
+                    </a:prstGeom>
+                  </pic:spPr>
+                </pic:pic>
+              </a:graphicData>
+            </a:graphic>
+          </wp:inline>
+        </w:drawing>
+      </w:r>
+    </w:p>
+    <w:p>
+      <w:pPr>
+        <w:rPr>
+          <w:b/>
+        </w:rPr>
+      </w:pPr>
+    </w:p>
+    <w:p>
+      <w:r>
+        <w:t>Notes:</w:t>
+      </w:r>
+    </w:p>
+    <w:p/>
+    <w:p>
+      <w:pPr>
+        <w:pStyle w:val="ListParagraph"/>
+        <w:numPr>
+          <w:ilvl w:val="0"/>
+          <w:numId w:val="42"/>
+        </w:numPr>
+      </w:pPr>
+      <w:r>
+        <w:t>I</w:t>
+      </w:r>
+      <w:r>
+        <w:t>d</w:t>
+      </w:r>
+      <w:r>
+        <w:t xml:space="preserve"> </w:t>
+      </w:r>
+      <w:r>
+        <w:t>– not null.</w:t>
+      </w:r>
+    </w:p>
+    <w:p>
+      <w:pPr>
+        <w:pStyle w:val="ListParagraph"/>
+        <w:numPr>
+          <w:ilvl w:val="0"/>
+          <w:numId w:val="42"/>
+        </w:numPr>
+      </w:pPr>
+      <w:r>
+        <w:t xml:space="preserve">Name </w:t>
+      </w:r>
+      <w:r>
+        <w:t xml:space="preserve"> – not null</w:t>
+      </w:r>
+    </w:p>
+    <w:p>
+      <w:pPr>
+        <w:rPr>
+          <w:b/>
+        </w:rPr>
+      </w:pPr>
+    </w:p>
+    <w:p>
+      <w:pPr>
+        <w:rPr>
+          <w:b/>
+        </w:rPr>
+      </w:pPr>
+    </w:p>
+    <w:p>
+      <w:pPr>
+        <w:rPr>
+          <w:b/>
+        </w:rPr>
+      </w:pPr>
+    </w:p>
+    <w:p>
+      <w:pPr>
+        <w:rPr>
+          <w:b/>
+          <w:bCs/>
+        </w:rPr>
+      </w:pPr>
+    </w:p>
+    <w:p>
+      <w:pPr>
+        <w:spacing w:after="0" w:line="240" w:lineRule="auto"/>
+        <w:ind w:left="0"/>
+        <w:rPr>
+          <w:b/>
+          <w:bCs/>
+          <w:color w:val="3C8D94"/>
+          <w:szCs w:val="26"/>
+        </w:rPr>
+      </w:pPr>
+      <w:r>
+        <w:br w:type="page"/>
+      </w:r>
+    </w:p>
+    <w:p>
+      <w:pPr>
+        <w:pStyle w:val="Heading3"/>
+      </w:pPr>
+      <w:r>
+        <w:lastRenderedPageBreak/>
+        <w:t>Call Rates Data</w:t>
+      </w:r>
+    </w:p>
+    <w:p>
+      <w:r>
+        <w:t xml:space="preserve">Sample view of </w:t>
+      </w:r>
+      <w:r>
+        <w:rPr>
+          <w:b/>
+          <w:bCs/>
+          <w:i/>
+          <w:iCs/>
+        </w:rPr>
+        <w:t>c</w:t>
+      </w:r>
+      <w:r>
+        <w:rPr>
+          <w:b/>
+          <w:bCs/>
+          <w:i/>
+          <w:iCs/>
+        </w:rPr>
+        <w:t>all</w:t>
+      </w:r>
+      <w:r>
+        <w:rPr>
+          <w:b/>
+          <w:bCs/>
+          <w:i/>
+          <w:iCs/>
+        </w:rPr>
+        <w:t>_</w:t>
+      </w:r>
+      <w:r>
+        <w:rPr>
+          <w:b/>
+          <w:bCs/>
+          <w:i/>
+          <w:iCs/>
+        </w:rPr>
+        <w:t>rates</w:t>
+      </w:r>
+      <w:r>
+        <w:rPr>
+          <w:b/>
+          <w:bCs/>
+          <w:i/>
+          <w:iCs/>
+        </w:rPr>
+        <w:t>.csv</w:t>
+      </w:r>
+      <w:r>
+        <w:t xml:space="preserve"> file (in Notepad++).</w:t>
+      </w:r>
+    </w:p>
+    <w:p>
+      <w:pPr>
+        <w:rPr>
+          <w:b/>
+        </w:rPr>
+      </w:pPr>
+      <w:r>
+        <w:rPr>
+          <w:b/>
+        </w:rPr>
+        <w:drawing>
+          <wp:inline distT="0" distB="0" distL="0" distR="0" wp14:anchorId="745649C4" wp14:editId="2D58CAEE">
+            <wp:extent cx="3553321" cy="3019846"/>
+            <wp:effectExtent l="0" t="0" r="9525" b="0"/>
+            <wp:docPr id="21" name="Picture 21" descr="Table&#10;&#10;Description automatically generated"/>
+            <wp:cNvGraphicFramePr>
+              <a:graphicFrameLocks xmlns:a="http://schemas.openxmlformats.org/drawingml/2006/main" noChangeAspect="1"/>
+            </wp:cNvGraphicFramePr>
+            <a:graphic xmlns:a="http://schemas.openxmlformats.org/drawingml/2006/main">
+              <a:graphicData uri="http://schemas.openxmlformats.org/drawingml/2006/picture">
+                <pic:pic xmlns:pic="http://schemas.openxmlformats.org/drawingml/2006/picture">
+                  <pic:nvPicPr>
+                    <pic:cNvPr id="21" name="Picture 21" descr="Table&#10;&#10;Description automatically generated"/>
+                    <pic:cNvPicPr/>
+                  </pic:nvPicPr>
+                  <pic:blipFill>
+                    <a:blip r:embed="rId37"/>
+                    <a:stretch>
+                      <a:fillRect/>
+                    </a:stretch>
+                  </pic:blipFill>
+                  <pic:spPr>
+                    <a:xfrm>
+                      <a:off x="0" y="0"/>
+                      <a:ext cx="3553321" cy="3019846"/>
+                    </a:xfrm>
+                    <a:prstGeom prst="rect">
+                      <a:avLst/>
+                    </a:prstGeom>
+                  </pic:spPr>
+                </pic:pic>
+              </a:graphicData>
+            </a:graphic>
+          </wp:inline>
+        </w:drawing>
+      </w:r>
+    </w:p>
+    <w:p>
+      <w:pPr>
+        <w:rPr>
+          <w:b/>
+        </w:rPr>
+      </w:pPr>
+    </w:p>
+    <w:p>
+      <w:r>
+        <w:t>Notes:</w:t>
+      </w:r>
+    </w:p>
+    <w:p/>
+    <w:p>
+      <w:pPr>
+        <w:pStyle w:val="ListParagraph"/>
+        <w:numPr>
+          <w:ilvl w:val="0"/>
+          <w:numId w:val="42"/>
+        </w:numPr>
+      </w:pPr>
+      <w:proofErr w:type="spellStart"/>
+      <w:r>
+        <w:t>Call_type_</w:t>
+      </w:r>
+      <w:r>
+        <w:t>Id</w:t>
+      </w:r>
+      <w:proofErr w:type="spellEnd"/>
+      <w:r>
+        <w:t xml:space="preserve"> – not null.</w:t>
+      </w:r>
+    </w:p>
+    <w:p>
+      <w:pPr>
+        <w:pStyle w:val="ListParagraph"/>
+        <w:numPr>
+          <w:ilvl w:val="0"/>
+          <w:numId w:val="42"/>
+        </w:numPr>
+      </w:pPr>
+      <w:proofErr w:type="spellStart"/>
+      <w:r>
+        <w:t>Plan_id</w:t>
+      </w:r>
+      <w:proofErr w:type="spellEnd"/>
+      <w:r>
+        <w:t xml:space="preserve">  – not null</w:t>
+      </w:r>
+    </w:p>
+    <w:p>
+      <w:pPr>
+        <w:pStyle w:val="ListParagraph"/>
+        <w:numPr>
+          <w:ilvl w:val="0"/>
+          <w:numId w:val="42"/>
+        </w:numPr>
+      </w:pPr>
+      <w:r>
+        <w:t>Composite key – the above?</w:t>
+      </w:r>
+    </w:p>
+    <w:p>
+      <w:pPr>
+        <w:rPr>
+          <w:b/>
+        </w:rPr>
+      </w:pPr>
+    </w:p>
+    <w:p>
+      <w:pPr>
+        <w:rPr>
+          <w:b/>
+          <w:bCs/>
+        </w:rPr>
+      </w:pPr>
+    </w:p>
+    <w:p>
+      <w:pPr>
+        <w:spacing w:after="0" w:line="240" w:lineRule="auto"/>
+        <w:ind w:left="0"/>
+        <w:rPr>
+          <w:b/>
+          <w:bCs/>
+          <w:color w:val="3C8D94"/>
+          <w:szCs w:val="26"/>
+        </w:rPr>
+      </w:pPr>
       <w:r>
         <w:br w:type="page"/>
       </w:r>
@@ -1254,102 +3398,703 @@
       </w:r>
     </w:p>
     <w:p>
-      <w:pPr>
+      <w:r>
+        <w:t xml:space="preserve">Sample view of </w:t>
+      </w:r>
+      <w:r>
         <w:rPr>
           <w:b/>
-        </w:rPr>
-      </w:pPr>
-      <w:proofErr w:type="gramStart"/>
-      <w:r>
-        <w:t>In..</w:t>
-      </w:r>
-      <w:proofErr w:type="gramEnd"/>
-    </w:p>
-    <w:p>
-      <w:pPr>
+          <w:bCs/>
+          <w:i/>
+          <w:iCs/>
+        </w:rPr>
+        <w:t>c</w:t>
+      </w:r>
+      <w:r>
         <w:rPr>
           <w:b/>
-        </w:rPr>
-      </w:pPr>
+          <w:bCs/>
+          <w:i/>
+          <w:iCs/>
+        </w:rPr>
+        <w:t>ustomer</w:t>
+      </w:r>
+      <w:r>
+        <w:rPr>
+          <w:b/>
+          <w:bCs/>
+          <w:i/>
+          <w:iCs/>
+        </w:rPr>
+        <w:t>_s</w:t>
+      </w:r>
+      <w:r>
+        <w:rPr>
+          <w:b/>
+          <w:bCs/>
+          <w:i/>
+          <w:iCs/>
+        </w:rPr>
+        <w:t>ervice</w:t>
+      </w:r>
+      <w:r>
+        <w:rPr>
+          <w:b/>
+          <w:bCs/>
+          <w:i/>
+          <w:iCs/>
+        </w:rPr>
+        <w:t>.csv</w:t>
+      </w:r>
+      <w:r>
+        <w:t xml:space="preserve"> file (in Notepad++).</w:t>
+      </w:r>
+    </w:p>
+    <w:p>
+      <w:pPr>
+        <w:rPr>
+          <w:b/>
+        </w:rPr>
+      </w:pPr>
+      <w:r>
+        <w:rPr>
+          <w:b/>
+        </w:rPr>
+        <w:drawing>
+          <wp:inline distT="0" distB="0" distL="0" distR="0" wp14:anchorId="172FC654" wp14:editId="7C0755E1">
+            <wp:extent cx="5455285" cy="2835275"/>
+            <wp:effectExtent l="0" t="0" r="0" b="3175"/>
+            <wp:docPr id="22" name="Picture 22" descr="Text&#10;&#10;Description automatically generated"/>
+            <wp:cNvGraphicFramePr>
+              <a:graphicFrameLocks xmlns:a="http://schemas.openxmlformats.org/drawingml/2006/main" noChangeAspect="1"/>
+            </wp:cNvGraphicFramePr>
+            <a:graphic xmlns:a="http://schemas.openxmlformats.org/drawingml/2006/main">
+              <a:graphicData uri="http://schemas.openxmlformats.org/drawingml/2006/picture">
+                <pic:pic xmlns:pic="http://schemas.openxmlformats.org/drawingml/2006/picture">
+                  <pic:nvPicPr>
+                    <pic:cNvPr id="22" name="Picture 22" descr="Text&#10;&#10;Description automatically generated"/>
+                    <pic:cNvPicPr/>
+                  </pic:nvPicPr>
+                  <pic:blipFill>
+                    <a:blip r:embed="rId38"/>
+                    <a:stretch>
+                      <a:fillRect/>
+                    </a:stretch>
+                  </pic:blipFill>
+                  <pic:spPr>
+                    <a:xfrm>
+                      <a:off x="0" y="0"/>
+                      <a:ext cx="5455285" cy="2835275"/>
+                    </a:xfrm>
+                    <a:prstGeom prst="rect">
+                      <a:avLst/>
+                    </a:prstGeom>
+                  </pic:spPr>
+                </pic:pic>
+              </a:graphicData>
+            </a:graphic>
+          </wp:inline>
+        </w:drawing>
+      </w:r>
+    </w:p>
+    <w:p>
+      <w:pPr>
+        <w:rPr>
+          <w:b/>
+        </w:rPr>
+      </w:pPr>
+    </w:p>
+    <w:p>
+      <w:r>
+        <w:t>Notes:</w:t>
+      </w:r>
+    </w:p>
+    <w:p/>
+    <w:p>
+      <w:pPr>
+        <w:pStyle w:val="ListParagraph"/>
+        <w:numPr>
+          <w:ilvl w:val="0"/>
+          <w:numId w:val="42"/>
+        </w:numPr>
+      </w:pPr>
+      <w:proofErr w:type="spellStart"/>
+      <w:r>
+        <w:t>connection_id</w:t>
+      </w:r>
+      <w:proofErr w:type="spellEnd"/>
+      <w:r>
+        <w:t xml:space="preserve"> </w:t>
+      </w:r>
+      <w:r>
+        <w:t>– not null</w:t>
+      </w:r>
+      <w:r>
+        <w:t xml:space="preserve"> (key) and moved to top</w:t>
+      </w:r>
+    </w:p>
+    <w:p>
+      <w:pPr>
+        <w:pStyle w:val="ListParagraph"/>
+        <w:numPr>
+          <w:ilvl w:val="0"/>
+          <w:numId w:val="42"/>
+        </w:numPr>
+        <w:rPr>
+          <w:b/>
+        </w:rPr>
+      </w:pPr>
+      <w:proofErr w:type="spellStart"/>
+      <w:r>
+        <w:t>call_time</w:t>
+      </w:r>
+      <w:proofErr w:type="spellEnd"/>
+      <w:r>
+        <w:t xml:space="preserve"> – stays as VARCHAR2 – hard to convert to timestamp</w:t>
+      </w:r>
+    </w:p>
+    <w:p>
+      <w:pPr>
+        <w:pStyle w:val="ListParagraph"/>
+        <w:numPr>
+          <w:ilvl w:val="0"/>
+          <w:numId w:val="42"/>
+        </w:numPr>
+        <w:rPr>
+          <w:b/>
+        </w:rPr>
+      </w:pPr>
+      <w:proofErr w:type="spellStart"/>
+      <w:r>
+        <w:t>call_type_id</w:t>
+      </w:r>
+      <w:proofErr w:type="spellEnd"/>
+      <w:r>
+        <w:t xml:space="preserve"> – move to second place</w:t>
+      </w:r>
+    </w:p>
+    <w:p>
+      <w:pPr>
+        <w:rPr>
+          <w:b/>
+        </w:rPr>
+      </w:pPr>
+    </w:p>
+    <w:p>
+      <w:pPr>
+        <w:spacing w:after="0" w:line="240" w:lineRule="auto"/>
+        <w:ind w:left="0"/>
+        <w:rPr>
+          <w:b/>
+          <w:bCs/>
+          <w:color w:val="3C8D94"/>
+          <w:szCs w:val="26"/>
+        </w:rPr>
+      </w:pPr>
+      <w:r>
+        <w:br w:type="page"/>
+      </w:r>
     </w:p>
     <w:p>
       <w:pPr>
         <w:pStyle w:val="Heading3"/>
       </w:pPr>
       <w:r>
+        <w:lastRenderedPageBreak/>
         <w:t>Rate Type Data</w:t>
       </w:r>
     </w:p>
     <w:p>
-      <w:pPr>
+      <w:r>
+        <w:t xml:space="preserve">Sample view of </w:t>
+      </w:r>
+      <w:r>
         <w:rPr>
           <w:b/>
-        </w:rPr>
-      </w:pPr>
-      <w:proofErr w:type="gramStart"/>
-      <w:r>
-        <w:t>In..</w:t>
-      </w:r>
-      <w:proofErr w:type="gramEnd"/>
-    </w:p>
-    <w:p>
-      <w:pPr>
+          <w:bCs/>
+          <w:i/>
+          <w:iCs/>
+        </w:rPr>
+        <w:t>rate</w:t>
+      </w:r>
+      <w:r>
         <w:rPr>
           <w:b/>
-        </w:rPr>
-      </w:pPr>
+          <w:bCs/>
+          <w:i/>
+          <w:iCs/>
+        </w:rPr>
+        <w:t>_</w:t>
+      </w:r>
+      <w:r>
+        <w:rPr>
+          <w:b/>
+          <w:bCs/>
+          <w:i/>
+          <w:iCs/>
+        </w:rPr>
+        <w:t>types</w:t>
+      </w:r>
+      <w:r>
+        <w:rPr>
+          <w:b/>
+          <w:bCs/>
+          <w:i/>
+          <w:iCs/>
+        </w:rPr>
+        <w:t>.csv</w:t>
+      </w:r>
+      <w:r>
+        <w:t xml:space="preserve"> file (in Notepad++).</w:t>
+      </w:r>
+    </w:p>
+    <w:p>
+      <w:pPr>
+        <w:rPr>
+          <w:b/>
+        </w:rPr>
+      </w:pPr>
+      <w:r>
+        <w:rPr>
+          <w:b/>
+        </w:rPr>
+        <w:drawing>
+          <wp:inline distT="0" distB="0" distL="0" distR="0" wp14:anchorId="63C48FF4" wp14:editId="2222E667">
+            <wp:extent cx="3905250" cy="2600325"/>
+            <wp:effectExtent l="0" t="0" r="0" b="9525"/>
+            <wp:docPr id="24" name="Picture 24" descr="Graphical user interface, text, application&#10;&#10;Description automatically generated"/>
+            <wp:cNvGraphicFramePr>
+              <a:graphicFrameLocks xmlns:a="http://schemas.openxmlformats.org/drawingml/2006/main" noChangeAspect="1"/>
+            </wp:cNvGraphicFramePr>
+            <a:graphic xmlns:a="http://schemas.openxmlformats.org/drawingml/2006/main">
+              <a:graphicData uri="http://schemas.openxmlformats.org/drawingml/2006/picture">
+                <pic:pic xmlns:pic="http://schemas.openxmlformats.org/drawingml/2006/picture">
+                  <pic:nvPicPr>
+                    <pic:cNvPr id="24" name="Picture 24" descr="Graphical user interface, text, application&#10;&#10;Description automatically generated"/>
+                    <pic:cNvPicPr/>
+                  </pic:nvPicPr>
+                  <pic:blipFill>
+                    <a:blip r:embed="rId39"/>
+                    <a:stretch>
+                      <a:fillRect/>
+                    </a:stretch>
+                  </pic:blipFill>
+                  <pic:spPr>
+                    <a:xfrm>
+                      <a:off x="0" y="0"/>
+                      <a:ext cx="3905799" cy="2600691"/>
+                    </a:xfrm>
+                    <a:prstGeom prst="rect">
+                      <a:avLst/>
+                    </a:prstGeom>
+                  </pic:spPr>
+                </pic:pic>
+              </a:graphicData>
+            </a:graphic>
+          </wp:inline>
+        </w:drawing>
+      </w:r>
+    </w:p>
+    <w:p>
+      <w:pPr>
+        <w:rPr>
+          <w:b/>
+        </w:rPr>
+      </w:pPr>
+    </w:p>
+    <w:p>
+      <w:r>
+        <w:t>Notes:</w:t>
+      </w:r>
+    </w:p>
+    <w:p/>
+    <w:p>
+      <w:pPr>
+        <w:pStyle w:val="ListParagraph"/>
+        <w:numPr>
+          <w:ilvl w:val="0"/>
+          <w:numId w:val="42"/>
+        </w:numPr>
+      </w:pPr>
+      <w:r>
+        <w:t>id</w:t>
+      </w:r>
+      <w:r>
+        <w:t xml:space="preserve"> – not null (key) </w:t>
+      </w:r>
+    </w:p>
+    <w:p>
+      <w:pPr>
+        <w:pStyle w:val="ListParagraph"/>
+        <w:numPr>
+          <w:ilvl w:val="0"/>
+          <w:numId w:val="42"/>
+        </w:numPr>
+        <w:rPr>
+          <w:b/>
+        </w:rPr>
+      </w:pPr>
+      <w:r>
+        <w:t>name</w:t>
+      </w:r>
+      <w:r>
+        <w:t xml:space="preserve"> – </w:t>
+      </w:r>
+      <w:r>
+        <w:t>not null</w:t>
+      </w:r>
+    </w:p>
+    <w:p>
+      <w:pPr>
+        <w:rPr>
+          <w:b/>
+        </w:rPr>
+      </w:pPr>
+    </w:p>
+    <w:p>
+      <w:pPr>
+        <w:rPr>
+          <w:b/>
+        </w:rPr>
+      </w:pPr>
+    </w:p>
+    <w:p>
+      <w:pPr>
+        <w:spacing w:after="0" w:line="240" w:lineRule="auto"/>
+        <w:ind w:left="0"/>
+        <w:rPr>
+          <w:b/>
+          <w:bCs/>
+          <w:color w:val="3C8D94"/>
+          <w:szCs w:val="26"/>
+        </w:rPr>
+      </w:pPr>
+      <w:r>
+        <w:br w:type="page"/>
+      </w:r>
     </w:p>
     <w:p>
       <w:pPr>
         <w:pStyle w:val="Heading3"/>
       </w:pPr>
       <w:r>
+        <w:lastRenderedPageBreak/>
         <w:t>Social Grade Data</w:t>
       </w:r>
     </w:p>
     <w:p>
-      <w:pPr>
+      <w:r>
+        <w:t xml:space="preserve">Sample view of </w:t>
+      </w:r>
+      <w:r>
         <w:rPr>
           <w:b/>
-        </w:rPr>
-      </w:pPr>
-      <w:proofErr w:type="gramStart"/>
-      <w:r>
-        <w:t>In..</w:t>
-      </w:r>
-      <w:proofErr w:type="gramEnd"/>
-    </w:p>
-    <w:p>
-      <w:pPr>
+          <w:bCs/>
+          <w:i/>
+          <w:iCs/>
+        </w:rPr>
+        <w:t>social</w:t>
+      </w:r>
+      <w:r>
         <w:rPr>
           <w:b/>
-        </w:rPr>
-      </w:pPr>
+          <w:bCs/>
+          <w:i/>
+          <w:iCs/>
+        </w:rPr>
+        <w:t>_</w:t>
+      </w:r>
+      <w:r>
+        <w:rPr>
+          <w:b/>
+          <w:bCs/>
+          <w:i/>
+          <w:iCs/>
+        </w:rPr>
+        <w:t>grade</w:t>
+      </w:r>
+      <w:r>
+        <w:rPr>
+          <w:b/>
+          <w:bCs/>
+          <w:i/>
+          <w:iCs/>
+        </w:rPr>
+        <w:t>.csv</w:t>
+      </w:r>
+      <w:r>
+        <w:t xml:space="preserve"> file (in Notepad++).</w:t>
+      </w:r>
+    </w:p>
+    <w:p>
+      <w:pPr>
+        <w:rPr>
+          <w:b/>
+        </w:rPr>
+      </w:pPr>
+      <w:r>
+        <w:rPr>
+          <w:b/>
+        </w:rPr>
+        <w:drawing>
+          <wp:inline distT="0" distB="0" distL="0" distR="0" wp14:anchorId="6449021F" wp14:editId="5FE34384">
+            <wp:extent cx="3572374" cy="2972215"/>
+            <wp:effectExtent l="0" t="0" r="9525" b="0"/>
+            <wp:docPr id="25" name="Picture 25" descr="Text&#10;&#10;Description automatically generated"/>
+            <wp:cNvGraphicFramePr>
+              <a:graphicFrameLocks xmlns:a="http://schemas.openxmlformats.org/drawingml/2006/main" noChangeAspect="1"/>
+            </wp:cNvGraphicFramePr>
+            <a:graphic xmlns:a="http://schemas.openxmlformats.org/drawingml/2006/main">
+              <a:graphicData uri="http://schemas.openxmlformats.org/drawingml/2006/picture">
+                <pic:pic xmlns:pic="http://schemas.openxmlformats.org/drawingml/2006/picture">
+                  <pic:nvPicPr>
+                    <pic:cNvPr id="25" name="Picture 25" descr="Text&#10;&#10;Description automatically generated"/>
+                    <pic:cNvPicPr/>
+                  </pic:nvPicPr>
+                  <pic:blipFill>
+                    <a:blip r:embed="rId40"/>
+                    <a:stretch>
+                      <a:fillRect/>
+                    </a:stretch>
+                  </pic:blipFill>
+                  <pic:spPr>
+                    <a:xfrm>
+                      <a:off x="0" y="0"/>
+                      <a:ext cx="3572374" cy="2972215"/>
+                    </a:xfrm>
+                    <a:prstGeom prst="rect">
+                      <a:avLst/>
+                    </a:prstGeom>
+                  </pic:spPr>
+                </pic:pic>
+              </a:graphicData>
+            </a:graphic>
+          </wp:inline>
+        </w:drawing>
+      </w:r>
+    </w:p>
+    <w:p>
+      <w:r>
+        <w:t>Notes:</w:t>
+      </w:r>
+    </w:p>
+    <w:p>
+      <w:pPr>
+        <w:pStyle w:val="ListParagraph"/>
+        <w:numPr>
+          <w:ilvl w:val="0"/>
+          <w:numId w:val="42"/>
+        </w:numPr>
+      </w:pPr>
+      <w:r>
+        <w:t>Grade</w:t>
+      </w:r>
+      <w:r>
+        <w:t xml:space="preserve"> – not null (key)</w:t>
+      </w:r>
+      <w:r>
+        <w:t>, also need to remove padded blanks</w:t>
+      </w:r>
+    </w:p>
+    <w:p>
+      <w:pPr>
+        <w:pStyle w:val="ListParagraph"/>
+        <w:numPr>
+          <w:ilvl w:val="0"/>
+          <w:numId w:val="42"/>
+        </w:numPr>
+        <w:rPr>
+          <w:b/>
+        </w:rPr>
+      </w:pPr>
+      <w:r>
+        <w:t>Social class</w:t>
+      </w:r>
+      <w:r>
+        <w:t xml:space="preserve"> – not null</w:t>
+      </w:r>
+    </w:p>
+    <w:p>
+      <w:pPr>
+        <w:rPr>
+          <w:b/>
+        </w:rPr>
+      </w:pPr>
+    </w:p>
+    <w:p>
+      <w:pPr>
+        <w:rPr>
+          <w:b/>
+        </w:rPr>
+      </w:pPr>
+    </w:p>
+    <w:p>
+      <w:pPr>
+        <w:spacing w:after="0" w:line="240" w:lineRule="auto"/>
+        <w:ind w:left="0"/>
+        <w:rPr>
+          <w:b/>
+          <w:bCs/>
+          <w:color w:val="3C8D94"/>
+          <w:szCs w:val="26"/>
+        </w:rPr>
+      </w:pPr>
+      <w:r>
+        <w:br w:type="page"/>
+      </w:r>
     </w:p>
     <w:p>
       <w:pPr>
         <w:pStyle w:val="Heading3"/>
       </w:pPr>
       <w:r>
+        <w:lastRenderedPageBreak/>
         <w:t>Voicemails Data</w:t>
       </w:r>
     </w:p>
     <w:p>
-      <w:pPr>
+      <w:r>
+        <w:t xml:space="preserve">Sample view of </w:t>
+      </w:r>
+      <w:r>
         <w:rPr>
           <w:b/>
-        </w:rPr>
-      </w:pPr>
-      <w:proofErr w:type="gramStart"/>
-      <w:r>
-        <w:t>In..</w:t>
-      </w:r>
-      <w:proofErr w:type="gramEnd"/>
-    </w:p>
-    <w:p>
-      <w:pPr>
+          <w:bCs/>
+          <w:i/>
+          <w:iCs/>
+        </w:rPr>
+        <w:t>voicemails</w:t>
+      </w:r>
+      <w:r>
         <w:rPr>
           <w:b/>
+          <w:bCs/>
+          <w:i/>
+          <w:iCs/>
+        </w:rPr>
+        <w:t>.csv</w:t>
+      </w:r>
+      <w:r>
+        <w:t xml:space="preserve"> file (in Notepad++).</w:t>
+      </w:r>
+    </w:p>
+    <w:p>
+      <w:r>
+        <w:drawing>
+          <wp:inline distT="0" distB="0" distL="0" distR="0" wp14:anchorId="0FBEEA45" wp14:editId="46997816">
+            <wp:extent cx="5464810" cy="2897505"/>
+            <wp:effectExtent l="0" t="0" r="2540" b="0"/>
+            <wp:docPr id="26" name="Picture 26" descr="Text&#10;&#10;Description automatically generated"/>
+            <wp:cNvGraphicFramePr>
+              <a:graphicFrameLocks xmlns:a="http://schemas.openxmlformats.org/drawingml/2006/main" noChangeAspect="1"/>
+            </wp:cNvGraphicFramePr>
+            <a:graphic xmlns:a="http://schemas.openxmlformats.org/drawingml/2006/main">
+              <a:graphicData uri="http://schemas.openxmlformats.org/drawingml/2006/picture">
+                <pic:pic xmlns:pic="http://schemas.openxmlformats.org/drawingml/2006/picture">
+                  <pic:nvPicPr>
+                    <pic:cNvPr id="26" name="Picture 26" descr="Text&#10;&#10;Description automatically generated"/>
+                    <pic:cNvPicPr/>
+                  </pic:nvPicPr>
+                  <pic:blipFill>
+                    <a:blip r:embed="rId41"/>
+                    <a:stretch>
+                      <a:fillRect/>
+                    </a:stretch>
+                  </pic:blipFill>
+                  <pic:spPr>
+                    <a:xfrm>
+                      <a:off x="0" y="0"/>
+                      <a:ext cx="5464810" cy="2897505"/>
+                    </a:xfrm>
+                    <a:prstGeom prst="rect">
+                      <a:avLst/>
+                    </a:prstGeom>
+                  </pic:spPr>
+                </pic:pic>
+              </a:graphicData>
+            </a:graphic>
+          </wp:inline>
+        </w:drawing>
+      </w:r>
+    </w:p>
+    <w:p>
+      <w:r>
+        <w:t>Notes:</w:t>
+      </w:r>
+    </w:p>
+    <w:p>
+      <w:pPr>
+        <w:pStyle w:val="ListParagraph"/>
+        <w:numPr>
+          <w:ilvl w:val="0"/>
+          <w:numId w:val="42"/>
+        </w:numPr>
+      </w:pPr>
+      <w:proofErr w:type="spellStart"/>
+      <w:r>
+        <w:t>Connection_id</w:t>
+      </w:r>
+      <w:proofErr w:type="spellEnd"/>
+      <w:r>
+        <w:t xml:space="preserve"> </w:t>
+      </w:r>
+      <w:r>
+        <w:t xml:space="preserve">– not null (key), </w:t>
+      </w:r>
+      <w:r>
+        <w:t>moved to top, maybe look at size?</w:t>
+      </w:r>
+    </w:p>
+    <w:p>
+      <w:pPr>
+        <w:pStyle w:val="ListParagraph"/>
+        <w:numPr>
+          <w:ilvl w:val="0"/>
+          <w:numId w:val="42"/>
+        </w:numPr>
+        <w:rPr>
+          <w:b/>
+        </w:rPr>
+      </w:pPr>
+      <w:r>
+        <w:t>Phone number</w:t>
+      </w:r>
+      <w:r>
+        <w:t xml:space="preserve"> – not null</w:t>
+      </w:r>
+    </w:p>
+    <w:p>
+      <w:pPr>
+        <w:pStyle w:val="ListParagraph"/>
+        <w:numPr>
+          <w:ilvl w:val="0"/>
+          <w:numId w:val="42"/>
+        </w:numPr>
+        <w:rPr>
+          <w:b/>
+        </w:rPr>
+      </w:pPr>
+      <w:proofErr w:type="spellStart"/>
+      <w:r>
+        <w:t>Call_time</w:t>
+      </w:r>
+      <w:proofErr w:type="spellEnd"/>
+      <w:r>
+        <w:t xml:space="preserve"> – same issue with converting to timestamp</w:t>
+      </w:r>
+    </w:p>
+    <w:p/>
+    <w:p>
+      <w:pPr>
+        <w:rPr>
+          <w:b/>
+        </w:rPr>
+      </w:pPr>
+    </w:p>
+    <w:p>
+      <w:pPr>
+        <w:rPr>
+          <w:b/>
         </w:rPr>
       </w:pPr>
     </w:p>
@@ -1357,29 +4102,29 @@
       <w:pPr>
         <w:pStyle w:val="Heading1"/>
       </w:pPr>
-      <w:bookmarkStart w:id="6" w:name="_Toc89898869"/>
+      <w:bookmarkStart w:id="8" w:name="_Toc89984400"/>
       <w:r>
         <w:lastRenderedPageBreak/>
         <w:t>Relational Data Model Set Up</w:t>
       </w:r>
-      <w:bookmarkEnd w:id="6"/>
+      <w:bookmarkEnd w:id="8"/>
     </w:p>
     <w:p>
       <w:pPr>
         <w:pStyle w:val="Heading2"/>
       </w:pPr>
-      <w:bookmarkStart w:id="7" w:name="_Toc89898870"/>
+      <w:bookmarkStart w:id="9" w:name="_Toc89984401"/>
       <w:r>
         <w:t>General Approach</w:t>
       </w:r>
-      <w:bookmarkEnd w:id="7"/>
+      <w:bookmarkEnd w:id="9"/>
     </w:p>
     <w:p>
       <w:r>
         <w:t>The ...</w:t>
       </w:r>
     </w:p>
-    <w:bookmarkEnd w:id="5"/>
+    <w:bookmarkEnd w:id="6"/>
     <w:p>
       <w:pPr>
         <w:rPr>
@@ -1388,11 +4133,11 @@
       </w:pPr>
     </w:p>
     <w:sectPr>
-      <w:headerReference w:type="even" r:id="rId20"/>
-      <w:headerReference w:type="default" r:id="rId21"/>
-      <w:footerReference w:type="even" r:id="rId22"/>
-      <w:footerReference w:type="default" r:id="rId23"/>
-      <w:headerReference w:type="first" r:id="rId24"/>
+      <w:headerReference w:type="even" r:id="rId42"/>
+      <w:headerReference w:type="default" r:id="rId43"/>
+      <w:footerReference w:type="even" r:id="rId44"/>
+      <w:footerReference w:type="default" r:id="rId45"/>
+      <w:headerReference w:type="first" r:id="rId46"/>
       <w:pgSz w:w="11907" w:h="16840" w:code="9"/>
       <w:pgMar w:top="1020" w:right="737" w:bottom="1020" w:left="737" w:header="454" w:footer="283" w:gutter="567"/>
       <w:cols w:space="720"/>
@@ -2934,6 +5679,119 @@
     </w:lvl>
   </w:abstractNum>
   <w:abstractNum w:abstractNumId="3" w15:restartNumberingAfterBreak="0">
+    <w:nsid w:val="08F83BD3"/>
+    <w:multiLevelType w:val="hybridMultilevel"/>
+    <w:tmpl w:val="A46AE2B2"/>
+    <w:lvl w:ilvl="0" w:tplc="18090001">
+      <w:start w:val="1"/>
+      <w:numFmt w:val="bullet"/>
+      <w:lvlText w:val=""/>
+      <w:lvlJc w:val="left"/>
+      <w:pPr>
+        <w:ind w:left="1854" w:hanging="360"/>
+      </w:pPr>
+      <w:rPr>
+        <w:rFonts w:ascii="Symbol" w:hAnsi="Symbol" w:hint="default"/>
+      </w:rPr>
+    </w:lvl>
+    <w:lvl w:ilvl="1" w:tplc="18090003" w:tentative="1">
+      <w:start w:val="1"/>
+      <w:numFmt w:val="bullet"/>
+      <w:lvlText w:val="o"/>
+      <w:lvlJc w:val="left"/>
+      <w:pPr>
+        <w:ind w:left="2574" w:hanging="360"/>
+      </w:pPr>
+      <w:rPr>
+        <w:rFonts w:ascii="Courier New" w:hAnsi="Courier New" w:cs="Courier New" w:hint="default"/>
+      </w:rPr>
+    </w:lvl>
+    <w:lvl w:ilvl="2" w:tplc="18090005" w:tentative="1">
+      <w:start w:val="1"/>
+      <w:numFmt w:val="bullet"/>
+      <w:lvlText w:val=""/>
+      <w:lvlJc w:val="left"/>
+      <w:pPr>
+        <w:ind w:left="3294" w:hanging="360"/>
+      </w:pPr>
+      <w:rPr>
+        <w:rFonts w:ascii="Wingdings" w:hAnsi="Wingdings" w:hint="default"/>
+      </w:rPr>
+    </w:lvl>
+    <w:lvl w:ilvl="3" w:tplc="18090001" w:tentative="1">
+      <w:start w:val="1"/>
+      <w:numFmt w:val="bullet"/>
+      <w:lvlText w:val=""/>
+      <w:lvlJc w:val="left"/>
+      <w:pPr>
+        <w:ind w:left="4014" w:hanging="360"/>
+      </w:pPr>
+      <w:rPr>
+        <w:rFonts w:ascii="Symbol" w:hAnsi="Symbol" w:hint="default"/>
+      </w:rPr>
+    </w:lvl>
+    <w:lvl w:ilvl="4" w:tplc="18090003" w:tentative="1">
+      <w:start w:val="1"/>
+      <w:numFmt w:val="bullet"/>
+      <w:lvlText w:val="o"/>
+      <w:lvlJc w:val="left"/>
+      <w:pPr>
+        <w:ind w:left="4734" w:hanging="360"/>
+      </w:pPr>
+      <w:rPr>
+        <w:rFonts w:ascii="Courier New" w:hAnsi="Courier New" w:cs="Courier New" w:hint="default"/>
+      </w:rPr>
+    </w:lvl>
+    <w:lvl w:ilvl="5" w:tplc="18090005" w:tentative="1">
+      <w:start w:val="1"/>
+      <w:numFmt w:val="bullet"/>
+      <w:lvlText w:val=""/>
+      <w:lvlJc w:val="left"/>
+      <w:pPr>
+        <w:ind w:left="5454" w:hanging="360"/>
+      </w:pPr>
+      <w:rPr>
+        <w:rFonts w:ascii="Wingdings" w:hAnsi="Wingdings" w:hint="default"/>
+      </w:rPr>
+    </w:lvl>
+    <w:lvl w:ilvl="6" w:tplc="18090001" w:tentative="1">
+      <w:start w:val="1"/>
+      <w:numFmt w:val="bullet"/>
+      <w:lvlText w:val=""/>
+      <w:lvlJc w:val="left"/>
+      <w:pPr>
+        <w:ind w:left="6174" w:hanging="360"/>
+      </w:pPr>
+      <w:rPr>
+        <w:rFonts w:ascii="Symbol" w:hAnsi="Symbol" w:hint="default"/>
+      </w:rPr>
+    </w:lvl>
+    <w:lvl w:ilvl="7" w:tplc="18090003" w:tentative="1">
+      <w:start w:val="1"/>
+      <w:numFmt w:val="bullet"/>
+      <w:lvlText w:val="o"/>
+      <w:lvlJc w:val="left"/>
+      <w:pPr>
+        <w:ind w:left="6894" w:hanging="360"/>
+      </w:pPr>
+      <w:rPr>
+        <w:rFonts w:ascii="Courier New" w:hAnsi="Courier New" w:cs="Courier New" w:hint="default"/>
+      </w:rPr>
+    </w:lvl>
+    <w:lvl w:ilvl="8" w:tplc="18090005" w:tentative="1">
+      <w:start w:val="1"/>
+      <w:numFmt w:val="bullet"/>
+      <w:lvlText w:val=""/>
+      <w:lvlJc w:val="left"/>
+      <w:pPr>
+        <w:ind w:left="7614" w:hanging="360"/>
+      </w:pPr>
+      <w:rPr>
+        <w:rFonts w:ascii="Wingdings" w:hAnsi="Wingdings" w:hint="default"/>
+      </w:rPr>
+    </w:lvl>
+  </w:abstractNum>
+  <w:abstractNum w:abstractNumId="4" w15:restartNumberingAfterBreak="0">
     <w:nsid w:val="0B9B604C"/>
     <w:multiLevelType w:val="hybridMultilevel"/>
     <w:tmpl w:val="2E8AF44E"/>
@@ -3019,7 +5877,7 @@
       </w:pPr>
     </w:lvl>
   </w:abstractNum>
-  <w:abstractNum w:abstractNumId="4" w15:restartNumberingAfterBreak="0">
+  <w:abstractNum w:abstractNumId="5" w15:restartNumberingAfterBreak="0">
     <w:nsid w:val="127547D2"/>
     <w:multiLevelType w:val="hybridMultilevel"/>
     <w:tmpl w:val="265AD87E"/>
@@ -3132,7 +5990,7 @@
       </w:rPr>
     </w:lvl>
   </w:abstractNum>
-  <w:abstractNum w:abstractNumId="5" w15:restartNumberingAfterBreak="0">
+  <w:abstractNum w:abstractNumId="6" w15:restartNumberingAfterBreak="0">
     <w:nsid w:val="148016C8"/>
     <w:multiLevelType w:val="hybridMultilevel"/>
     <w:tmpl w:val="B32E8E44"/>
@@ -3245,7 +6103,7 @@
       </w:rPr>
     </w:lvl>
   </w:abstractNum>
-  <w:abstractNum w:abstractNumId="6" w15:restartNumberingAfterBreak="0">
+  <w:abstractNum w:abstractNumId="7" w15:restartNumberingAfterBreak="0">
     <w:nsid w:val="152854D3"/>
     <w:multiLevelType w:val="hybridMultilevel"/>
     <w:tmpl w:val="E584A14E"/>
@@ -3331,7 +6189,7 @@
       </w:pPr>
     </w:lvl>
   </w:abstractNum>
-  <w:abstractNum w:abstractNumId="7" w15:restartNumberingAfterBreak="0">
+  <w:abstractNum w:abstractNumId="8" w15:restartNumberingAfterBreak="0">
     <w:nsid w:val="18E96AE5"/>
     <w:multiLevelType w:val="hybridMultilevel"/>
     <w:tmpl w:val="4ACA8E8E"/>
@@ -3444,7 +6302,7 @@
       </w:rPr>
     </w:lvl>
   </w:abstractNum>
-  <w:abstractNum w:abstractNumId="8" w15:restartNumberingAfterBreak="0">
+  <w:abstractNum w:abstractNumId="9" w15:restartNumberingAfterBreak="0">
     <w:nsid w:val="19DE0581"/>
     <w:multiLevelType w:val="hybridMultilevel"/>
     <w:tmpl w:val="923C951C"/>
@@ -3530,7 +6388,7 @@
       </w:pPr>
     </w:lvl>
   </w:abstractNum>
-  <w:abstractNum w:abstractNumId="9" w15:restartNumberingAfterBreak="0">
+  <w:abstractNum w:abstractNumId="10" w15:restartNumberingAfterBreak="0">
     <w:nsid w:val="19EB08E3"/>
     <w:multiLevelType w:val="hybridMultilevel"/>
     <w:tmpl w:val="55C6132A"/>
@@ -3643,7 +6501,7 @@
       </w:rPr>
     </w:lvl>
   </w:abstractNum>
-  <w:abstractNum w:abstractNumId="10" w15:restartNumberingAfterBreak="0">
+  <w:abstractNum w:abstractNumId="11" w15:restartNumberingAfterBreak="0">
     <w:nsid w:val="20691FD3"/>
     <w:multiLevelType w:val="hybridMultilevel"/>
     <w:tmpl w:val="2D82289E"/>
@@ -3729,7 +6587,7 @@
       </w:pPr>
     </w:lvl>
   </w:abstractNum>
-  <w:abstractNum w:abstractNumId="11" w15:restartNumberingAfterBreak="0">
+  <w:abstractNum w:abstractNumId="12" w15:restartNumberingAfterBreak="0">
     <w:nsid w:val="22222150"/>
     <w:multiLevelType w:val="hybridMultilevel"/>
     <w:tmpl w:val="E11462F2"/>
@@ -3870,7 +6728,7 @@
       </w:rPr>
     </w:lvl>
   </w:abstractNum>
-  <w:abstractNum w:abstractNumId="12" w15:restartNumberingAfterBreak="0">
+  <w:abstractNum w:abstractNumId="13" w15:restartNumberingAfterBreak="0">
     <w:nsid w:val="251727D4"/>
     <w:multiLevelType w:val="hybridMultilevel"/>
     <w:tmpl w:val="6114B362"/>
@@ -3983,7 +6841,7 @@
       </w:rPr>
     </w:lvl>
   </w:abstractNum>
-  <w:abstractNum w:abstractNumId="13" w15:restartNumberingAfterBreak="0">
+  <w:abstractNum w:abstractNumId="14" w15:restartNumberingAfterBreak="0">
     <w:nsid w:val="28185214"/>
     <w:multiLevelType w:val="hybridMultilevel"/>
     <w:tmpl w:val="00309D88"/>
@@ -4069,7 +6927,7 @@
       </w:pPr>
     </w:lvl>
   </w:abstractNum>
-  <w:abstractNum w:abstractNumId="14" w15:restartNumberingAfterBreak="0">
+  <w:abstractNum w:abstractNumId="15" w15:restartNumberingAfterBreak="0">
     <w:nsid w:val="2C7A1307"/>
     <w:multiLevelType w:val="hybridMultilevel"/>
     <w:tmpl w:val="72827220"/>
@@ -4182,7 +7040,7 @@
       </w:rPr>
     </w:lvl>
   </w:abstractNum>
-  <w:abstractNum w:abstractNumId="15" w15:restartNumberingAfterBreak="0">
+  <w:abstractNum w:abstractNumId="16" w15:restartNumberingAfterBreak="0">
     <w:nsid w:val="2E5B2842"/>
     <w:multiLevelType w:val="multilevel"/>
     <w:tmpl w:val="1E589264"/>
@@ -4332,7 +7190,7 @@
       </w:rPr>
     </w:lvl>
   </w:abstractNum>
-  <w:abstractNum w:abstractNumId="16" w15:restartNumberingAfterBreak="0">
+  <w:abstractNum w:abstractNumId="17" w15:restartNumberingAfterBreak="0">
     <w:nsid w:val="351F1CB0"/>
     <w:multiLevelType w:val="hybridMultilevel"/>
     <w:tmpl w:val="81B8F664"/>
@@ -4445,7 +7303,120 @@
       </w:rPr>
     </w:lvl>
   </w:abstractNum>
-  <w:abstractNum w:abstractNumId="17" w15:restartNumberingAfterBreak="0">
+  <w:abstractNum w:abstractNumId="18" w15:restartNumberingAfterBreak="0">
+    <w:nsid w:val="36F76E0A"/>
+    <w:multiLevelType w:val="hybridMultilevel"/>
+    <w:tmpl w:val="ABD6AF7C"/>
+    <w:lvl w:ilvl="0" w:tplc="18090001">
+      <w:start w:val="1"/>
+      <w:numFmt w:val="bullet"/>
+      <w:lvlText w:val=""/>
+      <w:lvlJc w:val="left"/>
+      <w:pPr>
+        <w:ind w:left="1854" w:hanging="360"/>
+      </w:pPr>
+      <w:rPr>
+        <w:rFonts w:ascii="Symbol" w:hAnsi="Symbol" w:hint="default"/>
+      </w:rPr>
+    </w:lvl>
+    <w:lvl w:ilvl="1" w:tplc="18090003" w:tentative="1">
+      <w:start w:val="1"/>
+      <w:numFmt w:val="bullet"/>
+      <w:lvlText w:val="o"/>
+      <w:lvlJc w:val="left"/>
+      <w:pPr>
+        <w:ind w:left="2574" w:hanging="360"/>
+      </w:pPr>
+      <w:rPr>
+        <w:rFonts w:ascii="Courier New" w:hAnsi="Courier New" w:cs="Courier New" w:hint="default"/>
+      </w:rPr>
+    </w:lvl>
+    <w:lvl w:ilvl="2" w:tplc="18090005" w:tentative="1">
+      <w:start w:val="1"/>
+      <w:numFmt w:val="bullet"/>
+      <w:lvlText w:val=""/>
+      <w:lvlJc w:val="left"/>
+      <w:pPr>
+        <w:ind w:left="3294" w:hanging="360"/>
+      </w:pPr>
+      <w:rPr>
+        <w:rFonts w:ascii="Wingdings" w:hAnsi="Wingdings" w:hint="default"/>
+      </w:rPr>
+    </w:lvl>
+    <w:lvl w:ilvl="3" w:tplc="18090001" w:tentative="1">
+      <w:start w:val="1"/>
+      <w:numFmt w:val="bullet"/>
+      <w:lvlText w:val=""/>
+      <w:lvlJc w:val="left"/>
+      <w:pPr>
+        <w:ind w:left="4014" w:hanging="360"/>
+      </w:pPr>
+      <w:rPr>
+        <w:rFonts w:ascii="Symbol" w:hAnsi="Symbol" w:hint="default"/>
+      </w:rPr>
+    </w:lvl>
+    <w:lvl w:ilvl="4" w:tplc="18090003" w:tentative="1">
+      <w:start w:val="1"/>
+      <w:numFmt w:val="bullet"/>
+      <w:lvlText w:val="o"/>
+      <w:lvlJc w:val="left"/>
+      <w:pPr>
+        <w:ind w:left="4734" w:hanging="360"/>
+      </w:pPr>
+      <w:rPr>
+        <w:rFonts w:ascii="Courier New" w:hAnsi="Courier New" w:cs="Courier New" w:hint="default"/>
+      </w:rPr>
+    </w:lvl>
+    <w:lvl w:ilvl="5" w:tplc="18090005" w:tentative="1">
+      <w:start w:val="1"/>
+      <w:numFmt w:val="bullet"/>
+      <w:lvlText w:val=""/>
+      <w:lvlJc w:val="left"/>
+      <w:pPr>
+        <w:ind w:left="5454" w:hanging="360"/>
+      </w:pPr>
+      <w:rPr>
+        <w:rFonts w:ascii="Wingdings" w:hAnsi="Wingdings" w:hint="default"/>
+      </w:rPr>
+    </w:lvl>
+    <w:lvl w:ilvl="6" w:tplc="18090001" w:tentative="1">
+      <w:start w:val="1"/>
+      <w:numFmt w:val="bullet"/>
+      <w:lvlText w:val=""/>
+      <w:lvlJc w:val="left"/>
+      <w:pPr>
+        <w:ind w:left="6174" w:hanging="360"/>
+      </w:pPr>
+      <w:rPr>
+        <w:rFonts w:ascii="Symbol" w:hAnsi="Symbol" w:hint="default"/>
+      </w:rPr>
+    </w:lvl>
+    <w:lvl w:ilvl="7" w:tplc="18090003" w:tentative="1">
+      <w:start w:val="1"/>
+      <w:numFmt w:val="bullet"/>
+      <w:lvlText w:val="o"/>
+      <w:lvlJc w:val="left"/>
+      <w:pPr>
+        <w:ind w:left="6894" w:hanging="360"/>
+      </w:pPr>
+      <w:rPr>
+        <w:rFonts w:ascii="Courier New" w:hAnsi="Courier New" w:cs="Courier New" w:hint="default"/>
+      </w:rPr>
+    </w:lvl>
+    <w:lvl w:ilvl="8" w:tplc="18090005" w:tentative="1">
+      <w:start w:val="1"/>
+      <w:numFmt w:val="bullet"/>
+      <w:lvlText w:val=""/>
+      <w:lvlJc w:val="left"/>
+      <w:pPr>
+        <w:ind w:left="7614" w:hanging="360"/>
+      </w:pPr>
+      <w:rPr>
+        <w:rFonts w:ascii="Wingdings" w:hAnsi="Wingdings" w:hint="default"/>
+      </w:rPr>
+    </w:lvl>
+  </w:abstractNum>
+  <w:abstractNum w:abstractNumId="19" w15:restartNumberingAfterBreak="0">
     <w:nsid w:val="39F35E17"/>
     <w:multiLevelType w:val="hybridMultilevel"/>
     <w:tmpl w:val="DDBE7A90"/>
@@ -4558,7 +7529,7 @@
       </w:rPr>
     </w:lvl>
   </w:abstractNum>
-  <w:abstractNum w:abstractNumId="18" w15:restartNumberingAfterBreak="0">
+  <w:abstractNum w:abstractNumId="20" w15:restartNumberingAfterBreak="0">
     <w:nsid w:val="3FD4678B"/>
     <w:multiLevelType w:val="hybridMultilevel"/>
     <w:tmpl w:val="25466746"/>
@@ -4671,7 +7642,7 @@
       </w:rPr>
     </w:lvl>
   </w:abstractNum>
-  <w:abstractNum w:abstractNumId="19" w15:restartNumberingAfterBreak="0">
+  <w:abstractNum w:abstractNumId="21" w15:restartNumberingAfterBreak="0">
     <w:nsid w:val="3FE4619C"/>
     <w:multiLevelType w:val="hybridMultilevel"/>
     <w:tmpl w:val="D22CA2B2"/>
@@ -4784,7 +7755,7 @@
       </w:rPr>
     </w:lvl>
   </w:abstractNum>
-  <w:abstractNum w:abstractNumId="20" w15:restartNumberingAfterBreak="0">
+  <w:abstractNum w:abstractNumId="22" w15:restartNumberingAfterBreak="0">
     <w:nsid w:val="402E7264"/>
     <w:multiLevelType w:val="hybridMultilevel"/>
     <w:tmpl w:val="504E55CC"/>
@@ -4897,7 +7868,7 @@
       </w:rPr>
     </w:lvl>
   </w:abstractNum>
-  <w:abstractNum w:abstractNumId="21" w15:restartNumberingAfterBreak="0">
+  <w:abstractNum w:abstractNumId="23" w15:restartNumberingAfterBreak="0">
     <w:nsid w:val="44B17217"/>
     <w:multiLevelType w:val="hybridMultilevel"/>
     <w:tmpl w:val="BC4A1B86"/>
@@ -5015,7 +7986,7 @@
       </w:pPr>
     </w:lvl>
   </w:abstractNum>
-  <w:abstractNum w:abstractNumId="22" w15:restartNumberingAfterBreak="0">
+  <w:abstractNum w:abstractNumId="24" w15:restartNumberingAfterBreak="0">
     <w:nsid w:val="480E76AC"/>
     <w:multiLevelType w:val="hybridMultilevel"/>
     <w:tmpl w:val="0548F084"/>
@@ -5128,7 +8099,7 @@
       </w:rPr>
     </w:lvl>
   </w:abstractNum>
-  <w:abstractNum w:abstractNumId="23" w15:restartNumberingAfterBreak="0">
+  <w:abstractNum w:abstractNumId="25" w15:restartNumberingAfterBreak="0">
     <w:nsid w:val="4A223F4A"/>
     <w:multiLevelType w:val="hybridMultilevel"/>
     <w:tmpl w:val="707242A8"/>
@@ -5246,7 +8217,7 @@
       </w:pPr>
     </w:lvl>
   </w:abstractNum>
-  <w:abstractNum w:abstractNumId="24" w15:restartNumberingAfterBreak="0">
+  <w:abstractNum w:abstractNumId="26" w15:restartNumberingAfterBreak="0">
     <w:nsid w:val="52AE2E91"/>
     <w:multiLevelType w:val="hybridMultilevel"/>
     <w:tmpl w:val="70DC394A"/>
@@ -5332,7 +8303,7 @@
       </w:pPr>
     </w:lvl>
   </w:abstractNum>
-  <w:abstractNum w:abstractNumId="25" w15:restartNumberingAfterBreak="0">
+  <w:abstractNum w:abstractNumId="27" w15:restartNumberingAfterBreak="0">
     <w:nsid w:val="56094C27"/>
     <w:multiLevelType w:val="hybridMultilevel"/>
     <w:tmpl w:val="4D66D23E"/>
@@ -5450,7 +8421,7 @@
       </w:pPr>
     </w:lvl>
   </w:abstractNum>
-  <w:abstractNum w:abstractNumId="26" w15:restartNumberingAfterBreak="0">
+  <w:abstractNum w:abstractNumId="28" w15:restartNumberingAfterBreak="0">
     <w:nsid w:val="5C270768"/>
     <w:multiLevelType w:val="hybridMultilevel"/>
     <w:tmpl w:val="A2FC0B26"/>
@@ -5563,7 +8534,7 @@
       </w:rPr>
     </w:lvl>
   </w:abstractNum>
-  <w:abstractNum w:abstractNumId="27" w15:restartNumberingAfterBreak="0">
+  <w:abstractNum w:abstractNumId="29" w15:restartNumberingAfterBreak="0">
     <w:nsid w:val="61AE2B29"/>
     <w:multiLevelType w:val="hybridMultilevel"/>
     <w:tmpl w:val="A210F128"/>
@@ -5676,7 +8647,7 @@
       </w:rPr>
     </w:lvl>
   </w:abstractNum>
-  <w:abstractNum w:abstractNumId="28" w15:restartNumberingAfterBreak="0">
+  <w:abstractNum w:abstractNumId="30" w15:restartNumberingAfterBreak="0">
     <w:nsid w:val="659253AD"/>
     <w:multiLevelType w:val="hybridMultilevel"/>
     <w:tmpl w:val="BE683636"/>
@@ -5789,7 +8760,7 @@
       </w:rPr>
     </w:lvl>
   </w:abstractNum>
-  <w:abstractNum w:abstractNumId="29" w15:restartNumberingAfterBreak="0">
+  <w:abstractNum w:abstractNumId="31" w15:restartNumberingAfterBreak="0">
     <w:nsid w:val="67B00980"/>
     <w:multiLevelType w:val="hybridMultilevel"/>
     <w:tmpl w:val="0210A1EE"/>
@@ -5930,7 +8901,7 @@
       </w:rPr>
     </w:lvl>
   </w:abstractNum>
-  <w:abstractNum w:abstractNumId="30" w15:restartNumberingAfterBreak="0">
+  <w:abstractNum w:abstractNumId="32" w15:restartNumberingAfterBreak="0">
     <w:nsid w:val="67DC2A3D"/>
     <w:multiLevelType w:val="hybridMultilevel"/>
     <w:tmpl w:val="5820264C"/>
@@ -6043,7 +9014,7 @@
       </w:rPr>
     </w:lvl>
   </w:abstractNum>
-  <w:abstractNum w:abstractNumId="31" w15:restartNumberingAfterBreak="0">
+  <w:abstractNum w:abstractNumId="33" w15:restartNumberingAfterBreak="0">
     <w:nsid w:val="69AE01EF"/>
     <w:multiLevelType w:val="multilevel"/>
     <w:tmpl w:val="C7D0FCC8"/>
@@ -6192,7 +9163,7 @@
       </w:rPr>
     </w:lvl>
   </w:abstractNum>
-  <w:abstractNum w:abstractNumId="32" w15:restartNumberingAfterBreak="0">
+  <w:abstractNum w:abstractNumId="34" w15:restartNumberingAfterBreak="0">
     <w:nsid w:val="6DE12357"/>
     <w:multiLevelType w:val="hybridMultilevel"/>
     <w:tmpl w:val="6E621472"/>
@@ -6309,7 +9280,120 @@
       </w:pPr>
     </w:lvl>
   </w:abstractNum>
-  <w:abstractNum w:abstractNumId="33" w15:restartNumberingAfterBreak="0">
+  <w:abstractNum w:abstractNumId="35" w15:restartNumberingAfterBreak="0">
+    <w:nsid w:val="6E5D35F6"/>
+    <w:multiLevelType w:val="hybridMultilevel"/>
+    <w:tmpl w:val="B4F6D4A4"/>
+    <w:lvl w:ilvl="0" w:tplc="18090001">
+      <w:start w:val="1"/>
+      <w:numFmt w:val="bullet"/>
+      <w:lvlText w:val=""/>
+      <w:lvlJc w:val="left"/>
+      <w:pPr>
+        <w:ind w:left="1854" w:hanging="360"/>
+      </w:pPr>
+      <w:rPr>
+        <w:rFonts w:ascii="Symbol" w:hAnsi="Symbol" w:hint="default"/>
+      </w:rPr>
+    </w:lvl>
+    <w:lvl w:ilvl="1" w:tplc="18090003" w:tentative="1">
+      <w:start w:val="1"/>
+      <w:numFmt w:val="bullet"/>
+      <w:lvlText w:val="o"/>
+      <w:lvlJc w:val="left"/>
+      <w:pPr>
+        <w:ind w:left="2574" w:hanging="360"/>
+      </w:pPr>
+      <w:rPr>
+        <w:rFonts w:ascii="Courier New" w:hAnsi="Courier New" w:cs="Courier New" w:hint="default"/>
+      </w:rPr>
+    </w:lvl>
+    <w:lvl w:ilvl="2" w:tplc="18090005" w:tentative="1">
+      <w:start w:val="1"/>
+      <w:numFmt w:val="bullet"/>
+      <w:lvlText w:val=""/>
+      <w:lvlJc w:val="left"/>
+      <w:pPr>
+        <w:ind w:left="3294" w:hanging="360"/>
+      </w:pPr>
+      <w:rPr>
+        <w:rFonts w:ascii="Wingdings" w:hAnsi="Wingdings" w:hint="default"/>
+      </w:rPr>
+    </w:lvl>
+    <w:lvl w:ilvl="3" w:tplc="18090001" w:tentative="1">
+      <w:start w:val="1"/>
+      <w:numFmt w:val="bullet"/>
+      <w:lvlText w:val=""/>
+      <w:lvlJc w:val="left"/>
+      <w:pPr>
+        <w:ind w:left="4014" w:hanging="360"/>
+      </w:pPr>
+      <w:rPr>
+        <w:rFonts w:ascii="Symbol" w:hAnsi="Symbol" w:hint="default"/>
+      </w:rPr>
+    </w:lvl>
+    <w:lvl w:ilvl="4" w:tplc="18090003" w:tentative="1">
+      <w:start w:val="1"/>
+      <w:numFmt w:val="bullet"/>
+      <w:lvlText w:val="o"/>
+      <w:lvlJc w:val="left"/>
+      <w:pPr>
+        <w:ind w:left="4734" w:hanging="360"/>
+      </w:pPr>
+      <w:rPr>
+        <w:rFonts w:ascii="Courier New" w:hAnsi="Courier New" w:cs="Courier New" w:hint="default"/>
+      </w:rPr>
+    </w:lvl>
+    <w:lvl w:ilvl="5" w:tplc="18090005" w:tentative="1">
+      <w:start w:val="1"/>
+      <w:numFmt w:val="bullet"/>
+      <w:lvlText w:val=""/>
+      <w:lvlJc w:val="left"/>
+      <w:pPr>
+        <w:ind w:left="5454" w:hanging="360"/>
+      </w:pPr>
+      <w:rPr>
+        <w:rFonts w:ascii="Wingdings" w:hAnsi="Wingdings" w:hint="default"/>
+      </w:rPr>
+    </w:lvl>
+    <w:lvl w:ilvl="6" w:tplc="18090001" w:tentative="1">
+      <w:start w:val="1"/>
+      <w:numFmt w:val="bullet"/>
+      <w:lvlText w:val=""/>
+      <w:lvlJc w:val="left"/>
+      <w:pPr>
+        <w:ind w:left="6174" w:hanging="360"/>
+      </w:pPr>
+      <w:rPr>
+        <w:rFonts w:ascii="Symbol" w:hAnsi="Symbol" w:hint="default"/>
+      </w:rPr>
+    </w:lvl>
+    <w:lvl w:ilvl="7" w:tplc="18090003" w:tentative="1">
+      <w:start w:val="1"/>
+      <w:numFmt w:val="bullet"/>
+      <w:lvlText w:val="o"/>
+      <w:lvlJc w:val="left"/>
+      <w:pPr>
+        <w:ind w:left="6894" w:hanging="360"/>
+      </w:pPr>
+      <w:rPr>
+        <w:rFonts w:ascii="Courier New" w:hAnsi="Courier New" w:cs="Courier New" w:hint="default"/>
+      </w:rPr>
+    </w:lvl>
+    <w:lvl w:ilvl="8" w:tplc="18090005" w:tentative="1">
+      <w:start w:val="1"/>
+      <w:numFmt w:val="bullet"/>
+      <w:lvlText w:val=""/>
+      <w:lvlJc w:val="left"/>
+      <w:pPr>
+        <w:ind w:left="7614" w:hanging="360"/>
+      </w:pPr>
+      <w:rPr>
+        <w:rFonts w:ascii="Wingdings" w:hAnsi="Wingdings" w:hint="default"/>
+      </w:rPr>
+    </w:lvl>
+  </w:abstractNum>
+  <w:abstractNum w:abstractNumId="36" w15:restartNumberingAfterBreak="0">
     <w:nsid w:val="710B0C54"/>
     <w:multiLevelType w:val="hybridMultilevel"/>
     <w:tmpl w:val="62CEDD70"/>
@@ -6422,7 +9506,7 @@
       </w:rPr>
     </w:lvl>
   </w:abstractNum>
-  <w:abstractNum w:abstractNumId="34" w15:restartNumberingAfterBreak="0">
+  <w:abstractNum w:abstractNumId="37" w15:restartNumberingAfterBreak="0">
     <w:nsid w:val="74455107"/>
     <w:multiLevelType w:val="hybridMultilevel"/>
     <w:tmpl w:val="6FF6AC4E"/>
@@ -6508,7 +9592,7 @@
       </w:pPr>
     </w:lvl>
   </w:abstractNum>
-  <w:abstractNum w:abstractNumId="35" w15:restartNumberingAfterBreak="0">
+  <w:abstractNum w:abstractNumId="38" w15:restartNumberingAfterBreak="0">
     <w:nsid w:val="744C490F"/>
     <w:multiLevelType w:val="hybridMultilevel"/>
     <w:tmpl w:val="6B003A7E"/>
@@ -6621,7 +9705,7 @@
       </w:rPr>
     </w:lvl>
   </w:abstractNum>
-  <w:abstractNum w:abstractNumId="36" w15:restartNumberingAfterBreak="0">
+  <w:abstractNum w:abstractNumId="39" w15:restartNumberingAfterBreak="0">
     <w:nsid w:val="7B4F4ADA"/>
     <w:multiLevelType w:val="hybridMultilevel"/>
     <w:tmpl w:val="A98C0F58"/>
@@ -6707,7 +9791,7 @@
       </w:pPr>
     </w:lvl>
   </w:abstractNum>
-  <w:abstractNum w:abstractNumId="37" w15:restartNumberingAfterBreak="0">
+  <w:abstractNum w:abstractNumId="40" w15:restartNumberingAfterBreak="0">
     <w:nsid w:val="7C977263"/>
     <w:multiLevelType w:val="hybridMultilevel"/>
     <w:tmpl w:val="3322FE2A"/>
@@ -6820,7 +9904,7 @@
       </w:rPr>
     </w:lvl>
   </w:abstractNum>
-  <w:abstractNum w:abstractNumId="38" w15:restartNumberingAfterBreak="0">
+  <w:abstractNum w:abstractNumId="41" w15:restartNumberingAfterBreak="0">
     <w:nsid w:val="7DE93002"/>
     <w:multiLevelType w:val="hybridMultilevel"/>
     <w:tmpl w:val="4F0040B2"/>
@@ -6934,121 +10018,130 @@
     </w:lvl>
   </w:abstractNum>
   <w:num w:numId="1">
-    <w:abstractNumId w:val="15"/>
+    <w:abstractNumId w:val="16"/>
   </w:num>
   <w:num w:numId="2">
-    <w:abstractNumId w:val="29"/>
+    <w:abstractNumId w:val="31"/>
   </w:num>
   <w:num w:numId="3">
-    <w:abstractNumId w:val="21"/>
+    <w:abstractNumId w:val="23"/>
   </w:num>
   <w:num w:numId="4">
-    <w:abstractNumId w:val="23"/>
+    <w:abstractNumId w:val="25"/>
   </w:num>
   <w:num w:numId="5">
-    <w:abstractNumId w:val="25"/>
+    <w:abstractNumId w:val="27"/>
   </w:num>
   <w:num w:numId="6">
-    <w:abstractNumId w:val="32"/>
+    <w:abstractNumId w:val="34"/>
   </w:num>
   <w:num w:numId="7">
-    <w:abstractNumId w:val="11"/>
+    <w:abstractNumId w:val="12"/>
   </w:num>
   <w:num w:numId="8">
-    <w:abstractNumId w:val="38"/>
+    <w:abstractNumId w:val="41"/>
   </w:num>
   <w:num w:numId="9">
-    <w:abstractNumId w:val="27"/>
+    <w:abstractNumId w:val="29"/>
   </w:num>
   <w:num w:numId="10">
     <w:abstractNumId w:val="0"/>
   </w:num>
   <w:num w:numId="11">
-    <w:abstractNumId w:val="31"/>
+    <w:abstractNumId w:val="33"/>
   </w:num>
   <w:num w:numId="12">
-    <w:abstractNumId w:val="17"/>
+    <w:abstractNumId w:val="19"/>
   </w:num>
   <w:num w:numId="13">
     <w:abstractNumId w:val="1"/>
   </w:num>
   <w:num w:numId="14">
+    <w:abstractNumId w:val="5"/>
+  </w:num>
+  <w:num w:numId="15">
+    <w:abstractNumId w:val="30"/>
+  </w:num>
+  <w:num w:numId="16">
+    <w:abstractNumId w:val="40"/>
+  </w:num>
+  <w:num w:numId="17">
+    <w:abstractNumId w:val="38"/>
+  </w:num>
+  <w:num w:numId="18">
+    <w:abstractNumId w:val="32"/>
+  </w:num>
+  <w:num w:numId="19">
+    <w:abstractNumId w:val="22"/>
+  </w:num>
+  <w:num w:numId="20">
     <w:abstractNumId w:val="4"/>
   </w:num>
-  <w:num w:numId="15">
-    <w:abstractNumId w:val="28"/>
+  <w:num w:numId="21">
+    <w:abstractNumId w:val="10"/>
   </w:num>
-  <w:num w:numId="16">
+  <w:num w:numId="22">
+    <w:abstractNumId w:val="15"/>
+  </w:num>
+  <w:num w:numId="23">
+    <w:abstractNumId w:val="13"/>
+  </w:num>
+  <w:num w:numId="24">
     <w:abstractNumId w:val="37"/>
   </w:num>
-  <w:num w:numId="17">
-    <w:abstractNumId w:val="35"/>
+  <w:num w:numId="25">
+    <w:abstractNumId w:val="7"/>
   </w:num>
-  <w:num w:numId="18">
-    <w:abstractNumId w:val="30"/>
+  <w:num w:numId="26">
+    <w:abstractNumId w:val="6"/>
   </w:num>
-  <w:num w:numId="19">
+  <w:num w:numId="27">
+    <w:abstractNumId w:val="8"/>
+  </w:num>
+  <w:num w:numId="28">
+    <w:abstractNumId w:val="9"/>
+  </w:num>
+  <w:num w:numId="29">
     <w:abstractNumId w:val="20"/>
   </w:num>
-  <w:num w:numId="20">
-    <w:abstractNumId w:val="3"/>
-  </w:num>
-  <w:num w:numId="21">
-    <w:abstractNumId w:val="9"/>
-  </w:num>
-  <w:num w:numId="22">
+  <w:num w:numId="30">
     <w:abstractNumId w:val="14"/>
   </w:num>
-  <w:num w:numId="23">
-    <w:abstractNumId w:val="12"/>
+  <w:num w:numId="31">
+    <w:abstractNumId w:val="39"/>
   </w:num>
-  <w:num w:numId="24">
-    <w:abstractNumId w:val="34"/>
-  </w:num>
-  <w:num w:numId="25">
-    <w:abstractNumId w:val="6"/>
-  </w:num>
-  <w:num w:numId="26">
-    <w:abstractNumId w:val="5"/>
-  </w:num>
-  <w:num w:numId="27">
-    <w:abstractNumId w:val="7"/>
-  </w:num>
-  <w:num w:numId="28">
-    <w:abstractNumId w:val="8"/>
-  </w:num>
-  <w:num w:numId="29">
-    <w:abstractNumId w:val="18"/>
-  </w:num>
-  <w:num w:numId="30">
-    <w:abstractNumId w:val="13"/>
-  </w:num>
-  <w:num w:numId="31">
+  <w:num w:numId="32">
     <w:abstractNumId w:val="36"/>
   </w:num>
-  <w:num w:numId="32">
-    <w:abstractNumId w:val="33"/>
+  <w:num w:numId="33">
+    <w:abstractNumId w:val="26"/>
   </w:num>
-  <w:num w:numId="33">
+  <w:num w:numId="34">
+    <w:abstractNumId w:val="11"/>
+  </w:num>
+  <w:num w:numId="35">
     <w:abstractNumId w:val="24"/>
   </w:num>
-  <w:num w:numId="34">
-    <w:abstractNumId w:val="10"/>
-  </w:num>
-  <w:num w:numId="35">
-    <w:abstractNumId w:val="22"/>
-  </w:num>
   <w:num w:numId="36">
-    <w:abstractNumId w:val="19"/>
+    <w:abstractNumId w:val="21"/>
   </w:num>
   <w:num w:numId="37">
-    <w:abstractNumId w:val="26"/>
+    <w:abstractNumId w:val="28"/>
   </w:num>
   <w:num w:numId="38">
     <w:abstractNumId w:val="2"/>
   </w:num>
   <w:num w:numId="39">
-    <w:abstractNumId w:val="16"/>
+    <w:abstractNumId w:val="17"/>
+  </w:num>
+  <w:num w:numId="40">
+    <w:abstractNumId w:val="35"/>
+  </w:num>
+  <w:num w:numId="41">
+    <w:abstractNumId w:val="18"/>
+  </w:num>
+  <w:num w:numId="42">
+    <w:abstractNumId w:val="3"/>
   </w:num>
   <w:numIdMacAtCleanup w:val="15"/>
 </w:numbering>
@@ -9142,6 +12235,24 @@
 
 <file path=customXml/item1.xml><?xml version="1.0" encoding="utf-8"?>
 <?mso-contentType ?>
+<SharedContentType xmlns="Microsoft.SharePoint.Taxonomy.ContentTypeSync" SourceId="1a4ba186-3518-432c-9561-7a0f3424a65e" ContentTypeId="0x010100A7E734F647EE7C4F86DAB9A69098C7820224" PreviousValue="false"/>
+</file>
+
+<file path=customXml/item2.xml><?xml version="1.0" encoding="utf-8"?>
+<b:Sources xmlns:b="http://schemas.openxmlformats.org/officeDocument/2006/bibliography" xmlns="http://schemas.openxmlformats.org/officeDocument/2006/bibliography" SelectedStyle="\APA.XSL" StyleName="APA"/>
+</file>
+
+<file path=customXml/item3.xml><?xml version="1.0" encoding="utf-8"?>
+<?mso-contentType ?>
+<FormTemplates xmlns="http://schemas.microsoft.com/sharepoint/v3/contenttype/forms">
+  <Display>DocumentLibraryForm</Display>
+  <Edit>DocumentLibraryForm</Edit>
+  <New>DocumentLibraryForm</New>
+</FormTemplates>
+</file>
+
+<file path=customXml/item4.xml><?xml version="1.0" encoding="utf-8"?>
+<?mso-contentType ?>
 <customXsn xmlns="http://schemas.microsoft.com/office/2006/metadata/customXsn">
   <xsnLocation/>
   <cached>True</cached>
@@ -9150,21 +12261,149 @@
 </customXsn>
 </file>
 
-<file path=customXml/item2.xml><?xml version="1.0" encoding="utf-8"?>
-<?mso-contentType ?>
-<FormTemplates xmlns="http://schemas.microsoft.com/sharepoint/v3/contenttype/forms">
-  <Display>DocumentLibraryForm</Display>
-  <Edit>DocumentLibraryForm</Edit>
-  <New>DocumentLibraryForm</New>
-</FormTemplates>
+<file path=customXml/item5.xml><?xml version="1.0" encoding="utf-8"?>
+<p:properties xmlns:p="http://schemas.microsoft.com/office/2006/metadata/properties" xmlns:xsi="http://www.w3.org/2001/XMLSchema-instance" xmlns:pc="http://schemas.microsoft.com/office/infopath/2007/PartnerControls">
+  <documentManagement>
+    <TaxKeywordTaxHTField xmlns="5c1b9bb2-1639-4569-abf8-361ff49d18c0">
+      <Terms xmlns="http://schemas.microsoft.com/office/infopath/2007/PartnerControls">
+        <TermInfo xmlns="http://schemas.microsoft.com/office/infopath/2007/PartnerControls">
+          <TermName>Programming for Big Data CA</TermName>
+          <TermId>11111111-1111-1111-1111-111111111111</TermId>
+        </TermInfo>
+      </Terms>
+    </TaxKeywordTaxHTField>
+    <TaxCatchAll xmlns="5c1b9bb2-1639-4569-abf8-361ff49d18c0">
+      <Value>168</Value>
+      <Value>6</Value>
+      <Value>4</Value>
+      <Value>3</Value>
+      <Value>167</Value>
+      <Value>1</Value>
+    </TaxCatchAll>
+    <k375496e9e1d4cf7b8304db24b3b1dc5 xmlns="5c1b9bb2-1639-4569-abf8-361ff49d18c0">
+      <Terms xmlns="http://schemas.microsoft.com/office/infopath/2007/PartnerControls"/>
+    </k375496e9e1d4cf7b8304db24b3b1dc5>
+    <Doc.No. xmlns="5c1b9bb2-1639-4569-abf8-361ff49d18c0" xsi:nil="true"/>
+    <k0b2f826cebc49b399f646925834cd57 xmlns="5c1b9bb2-1639-4569-abf8-361ff49d18c0">
+      <Terms xmlns="http://schemas.microsoft.com/office/infopath/2007/PartnerControls">
+        <TermInfo xmlns="http://schemas.microsoft.com/office/infopath/2007/PartnerControls">
+          <TermName xmlns="http://schemas.microsoft.com/office/infopath/2007/PartnerControls">No</TermName>
+          <TermId xmlns="http://schemas.microsoft.com/office/infopath/2007/PartnerControls">db5cd7d0-819b-410f-962f-6615d83ad4b0</TermId>
+        </TermInfo>
+      </Terms>
+    </k0b2f826cebc49b399f646925834cd57>
+    <m6282953a1324c7dbf10c941a684715f xmlns="5c1b9bb2-1639-4569-abf8-361ff49d18c0">
+      <Terms xmlns="http://schemas.microsoft.com/office/infopath/2007/PartnerControls"/>
+    </m6282953a1324c7dbf10c941a684715f>
+    <RoutingRuleDescription xmlns="http://schemas.microsoft.com/sharepoint/v3" xsi:nil="true"/>
+    <Location xmlns="http://schemas.microsoft.com/sharepoint/v3/fields" xsi:nil="true"/>
+    <cccaafc1256d40b09cc783bfe22f5c32 xmlns="5c1b9bb2-1639-4569-abf8-361ff49d18c0">
+      <Terms xmlns="http://schemas.microsoft.com/office/infopath/2007/PartnerControls">
+        <TermInfo xmlns="http://schemas.microsoft.com/office/infopath/2007/PartnerControls">
+          <TermName xmlns="http://schemas.microsoft.com/office/infopath/2007/PartnerControls">None</TermName>
+          <TermId xmlns="http://schemas.microsoft.com/office/infopath/2007/PartnerControls">b44969fd-4446-4d2a-b999-3ffbb251ce01</TermId>
+        </TermInfo>
+      </Terms>
+    </cccaafc1256d40b09cc783bfe22f5c32>
+    <Issue xmlns="5c1b9bb2-1639-4569-abf8-361ff49d18c0" xsi:nil="true"/>
+    <_dlc_DocId xmlns="a186bcf1-0ea9-4f9d-97ce-5956c7a58864">2A4JNW5QJPRT-689367291-1191</_dlc_DocId>
+    <_dlc_DocIdUrl xmlns="a186bcf1-0ea9-4f9d-97ce-5956c7a58864">
+      <Url>https://connect/teamshare/IMandT/TeamPrivate/AIInfra/_layouts/DocIdRedir.aspx?ID=2A4JNW5QJPRT-689367291-1191</Url>
+      <Description>2A4JNW5QJPRT-689367291-1191</Description>
+    </_dlc_DocIdUrl>
+    <Document_x0020_Type xmlns="14314bf2-d8ea-460d-9f54-3c374d3d0bc0">Report</Document_x0020_Type>
+    <Project_x0020_Name xmlns="14314bf2-d8ea-460d-9f54-3c374d3d0bc0" xsi:nil="true"/>
+  </documentManagement>
+</p:properties>
 </file>
 
-<file path=customXml/item3.xml><?xml version="1.0" encoding="utf-8"?>
+<file path=customXml/item6.xml><?xml version="1.0" encoding="utf-8"?>
 <?mso-contentType ?>
-<SharedContentType xmlns="Microsoft.SharePoint.Taxonomy.ContentTypeSync" SourceId="1a4ba186-3518-432c-9561-7a0f3424a65e" ContentTypeId="0x010100A7E734F647EE7C4F86DAB9A69098C7820224" PreviousValue="false"/>
+<spe:Receivers xmlns:spe="http://schemas.microsoft.com/sharepoint/events">
+  <Receiver>
+    <Name>Document ID Generator</Name>
+    <Synchronization>Synchronous</Synchronization>
+    <Type>10001</Type>
+    <SequenceNumber>1000</SequenceNumber>
+    <Assembly>Microsoft.Office.DocumentManagement, Version=14.0.0.0, Culture=neutral, PublicKeyToken=71e9bce111e9429c</Assembly>
+    <Class>Microsoft.Office.DocumentManagement.Internal.DocIdHandler</Class>
+    <Data/>
+    <Filter/>
+  </Receiver>
+  <Receiver>
+    <Name>Document ID Generator</Name>
+    <Synchronization>Synchronous</Synchronization>
+    <Type>10002</Type>
+    <SequenceNumber>1001</SequenceNumber>
+    <Assembly>Microsoft.Office.DocumentManagement, Version=14.0.0.0, Culture=neutral, PublicKeyToken=71e9bce111e9429c</Assembly>
+    <Class>Microsoft.Office.DocumentManagement.Internal.DocIdHandler</Class>
+    <Data/>
+    <Filter/>
+  </Receiver>
+  <Receiver>
+    <Name>Document ID Generator</Name>
+    <Synchronization>Synchronous</Synchronization>
+    <Type>10004</Type>
+    <SequenceNumber>1002</SequenceNumber>
+    <Assembly>Microsoft.Office.DocumentManagement, Version=14.0.0.0, Culture=neutral, PublicKeyToken=71e9bce111e9429c</Assembly>
+    <Class>Microsoft.Office.DocumentManagement.Internal.DocIdHandler</Class>
+    <Data/>
+    <Filter/>
+  </Receiver>
+  <Receiver>
+    <Name>Document ID Generator</Name>
+    <Synchronization>Synchronous</Synchronization>
+    <Type>10006</Type>
+    <SequenceNumber>1003</SequenceNumber>
+    <Assembly>Microsoft.Office.DocumentManagement, Version=14.0.0.0, Culture=neutral, PublicKeyToken=71e9bce111e9429c</Assembly>
+    <Class>Microsoft.Office.DocumentManagement.Internal.DocIdHandler</Class>
+    <Data/>
+    <Filter/>
+  </Receiver>
+  <Receiver>
+    <Name>Document ID Generator</Name>
+    <Synchronization>Synchronous</Synchronization>
+    <Type>10001</Type>
+    <SequenceNumber>1000</SequenceNumber>
+    <Assembly>Microsoft.Office.DocumentManagement, Version=14.0.0.0, Culture=neutral, PublicKeyToken=71e9bce111e9429c</Assembly>
+    <Class>Microsoft.Office.DocumentManagement.Internal.DocIdHandler</Class>
+    <Data/>
+    <Filter/>
+  </Receiver>
+  <Receiver>
+    <Name>Document ID Generator</Name>
+    <Synchronization>Synchronous</Synchronization>
+    <Type>10002</Type>
+    <SequenceNumber>1001</SequenceNumber>
+    <Assembly>Microsoft.Office.DocumentManagement, Version=14.0.0.0, Culture=neutral, PublicKeyToken=71e9bce111e9429c</Assembly>
+    <Class>Microsoft.Office.DocumentManagement.Internal.DocIdHandler</Class>
+    <Data/>
+    <Filter/>
+  </Receiver>
+  <Receiver>
+    <Name>Document ID Generator</Name>
+    <Synchronization>Synchronous</Synchronization>
+    <Type>10004</Type>
+    <SequenceNumber>1002</SequenceNumber>
+    <Assembly>Microsoft.Office.DocumentManagement, Version=14.0.0.0, Culture=neutral, PublicKeyToken=71e9bce111e9429c</Assembly>
+    <Class>Microsoft.Office.DocumentManagement.Internal.DocIdHandler</Class>
+    <Data/>
+    <Filter/>
+  </Receiver>
+  <Receiver>
+    <Name>Document ID Generator</Name>
+    <Synchronization>Synchronous</Synchronization>
+    <Type>10006</Type>
+    <SequenceNumber>1003</SequenceNumber>
+    <Assembly>Microsoft.Office.DocumentManagement, Version=14.0.0.0, Culture=neutral, PublicKeyToken=71e9bce111e9429c</Assembly>
+    <Class>Microsoft.Office.DocumentManagement.Internal.DocIdHandler</Class>
+    <Data/>
+    <Filter/>
+  </Receiver>
+</spe:Receivers>
 </file>
 
-<file path=customXml/item4.xml><?xml version="1.0" encoding="utf-8"?>
+<file path=customXml/item7.xml><?xml version="1.0" encoding="utf-8"?>
 <ct:contentTypeSchema xmlns:ct="http://schemas.microsoft.com/office/2006/metadata/contentType" xmlns:ma="http://schemas.microsoft.com/office/2006/metadata/properties/metaAttributes" ct:_="" ma:_="" ma:contentTypeName="Word" ma:contentTypeID="0x010100A7E734F647EE7C4F86DAB9A69098C782022400BF6E643B4A341345BD6363F8CE34B5D8" ma:contentTypeVersion="9" ma:contentTypeDescription="" ma:contentTypeScope="" ma:versionID="8c01b84df54c4dedb4075576339ac11a">
   <xsd:schema xmlns:xsd="http://www.w3.org/2001/XMLSchema" xmlns:xs="http://www.w3.org/2001/XMLSchema" xmlns:p="http://schemas.microsoft.com/office/2006/metadata/properties" xmlns:ns1="http://schemas.microsoft.com/sharepoint/v3" xmlns:ns2="http://schemas.microsoft.com/sharepoint/v3/fields" xmlns:ns3="5c1b9bb2-1639-4569-abf8-361ff49d18c0" xmlns:ns4="a186bcf1-0ea9-4f9d-97ce-5956c7a58864" xmlns:ns5="14314bf2-d8ea-460d-9f54-3c374d3d0bc0" targetNamespace="http://schemas.microsoft.com/office/2006/metadata/properties" ma:root="true" ma:fieldsID="836ab43a5a708514794883ee9e678ed3" ns1:_="" ns2:_="" ns3:_="" ns4:_="" ns5:_="">
     <xsd:import namespace="http://schemas.microsoft.com/sharepoint/v3"/>
@@ -9443,153 +12682,31 @@
 </ct:contentTypeSchema>
 </file>
 
-<file path=customXml/item5.xml><?xml version="1.0" encoding="utf-8"?>
-<?mso-contentType ?>
-<spe:Receivers xmlns:spe="http://schemas.microsoft.com/sharepoint/events">
-  <Receiver>
-    <Name>Document ID Generator</Name>
-    <Synchronization>Synchronous</Synchronization>
-    <Type>10001</Type>
-    <SequenceNumber>1000</SequenceNumber>
-    <Assembly>Microsoft.Office.DocumentManagement, Version=14.0.0.0, Culture=neutral, PublicKeyToken=71e9bce111e9429c</Assembly>
-    <Class>Microsoft.Office.DocumentManagement.Internal.DocIdHandler</Class>
-    <Data/>
-    <Filter/>
-  </Receiver>
-  <Receiver>
-    <Name>Document ID Generator</Name>
-    <Synchronization>Synchronous</Synchronization>
-    <Type>10002</Type>
-    <SequenceNumber>1001</SequenceNumber>
-    <Assembly>Microsoft.Office.DocumentManagement, Version=14.0.0.0, Culture=neutral, PublicKeyToken=71e9bce111e9429c</Assembly>
-    <Class>Microsoft.Office.DocumentManagement.Internal.DocIdHandler</Class>
-    <Data/>
-    <Filter/>
-  </Receiver>
-  <Receiver>
-    <Name>Document ID Generator</Name>
-    <Synchronization>Synchronous</Synchronization>
-    <Type>10004</Type>
-    <SequenceNumber>1002</SequenceNumber>
-    <Assembly>Microsoft.Office.DocumentManagement, Version=14.0.0.0, Culture=neutral, PublicKeyToken=71e9bce111e9429c</Assembly>
-    <Class>Microsoft.Office.DocumentManagement.Internal.DocIdHandler</Class>
-    <Data/>
-    <Filter/>
-  </Receiver>
-  <Receiver>
-    <Name>Document ID Generator</Name>
-    <Synchronization>Synchronous</Synchronization>
-    <Type>10006</Type>
-    <SequenceNumber>1003</SequenceNumber>
-    <Assembly>Microsoft.Office.DocumentManagement, Version=14.0.0.0, Culture=neutral, PublicKeyToken=71e9bce111e9429c</Assembly>
-    <Class>Microsoft.Office.DocumentManagement.Internal.DocIdHandler</Class>
-    <Data/>
-    <Filter/>
-  </Receiver>
-  <Receiver>
-    <Name>Document ID Generator</Name>
-    <Synchronization>Synchronous</Synchronization>
-    <Type>10001</Type>
-    <SequenceNumber>1000</SequenceNumber>
-    <Assembly>Microsoft.Office.DocumentManagement, Version=14.0.0.0, Culture=neutral, PublicKeyToken=71e9bce111e9429c</Assembly>
-    <Class>Microsoft.Office.DocumentManagement.Internal.DocIdHandler</Class>
-    <Data/>
-    <Filter/>
-  </Receiver>
-  <Receiver>
-    <Name>Document ID Generator</Name>
-    <Synchronization>Synchronous</Synchronization>
-    <Type>10002</Type>
-    <SequenceNumber>1001</SequenceNumber>
-    <Assembly>Microsoft.Office.DocumentManagement, Version=14.0.0.0, Culture=neutral, PublicKeyToken=71e9bce111e9429c</Assembly>
-    <Class>Microsoft.Office.DocumentManagement.Internal.DocIdHandler</Class>
-    <Data/>
-    <Filter/>
-  </Receiver>
-  <Receiver>
-    <Name>Document ID Generator</Name>
-    <Synchronization>Synchronous</Synchronization>
-    <Type>10004</Type>
-    <SequenceNumber>1002</SequenceNumber>
-    <Assembly>Microsoft.Office.DocumentManagement, Version=14.0.0.0, Culture=neutral, PublicKeyToken=71e9bce111e9429c</Assembly>
-    <Class>Microsoft.Office.DocumentManagement.Internal.DocIdHandler</Class>
-    <Data/>
-    <Filter/>
-  </Receiver>
-  <Receiver>
-    <Name>Document ID Generator</Name>
-    <Synchronization>Synchronous</Synchronization>
-    <Type>10006</Type>
-    <SequenceNumber>1003</SequenceNumber>
-    <Assembly>Microsoft.Office.DocumentManagement, Version=14.0.0.0, Culture=neutral, PublicKeyToken=71e9bce111e9429c</Assembly>
-    <Class>Microsoft.Office.DocumentManagement.Internal.DocIdHandler</Class>
-    <Data/>
-    <Filter/>
-  </Receiver>
-</spe:Receivers>
+<file path=customXml/itemProps1.xml><?xml version="1.0" encoding="utf-8"?>
+<ds:datastoreItem xmlns:ds="http://schemas.openxmlformats.org/officeDocument/2006/customXml" ds:itemID="{82EF24C0-F9A1-46DE-9B74-635EECB0D344}">
+  <ds:schemaRefs>
+    <ds:schemaRef ds:uri="Microsoft.SharePoint.Taxonomy.ContentTypeSync"/>
+  </ds:schemaRefs>
+</ds:datastoreItem>
 </file>
 
-<file path=customXml/item6.xml><?xml version="1.0" encoding="utf-8"?>
-<p:properties xmlns:p="http://schemas.microsoft.com/office/2006/metadata/properties" xmlns:xsi="http://www.w3.org/2001/XMLSchema-instance" xmlns:pc="http://schemas.microsoft.com/office/infopath/2007/PartnerControls">
-  <documentManagement>
-    <TaxKeywordTaxHTField xmlns="5c1b9bb2-1639-4569-abf8-361ff49d18c0">
-      <Terms xmlns="http://schemas.microsoft.com/office/infopath/2007/PartnerControls">
-        <TermInfo xmlns="http://schemas.microsoft.com/office/infopath/2007/PartnerControls">
-          <TermName>Programming for Big Data CA</TermName>
-          <TermId>11111111-1111-1111-1111-111111111111</TermId>
-        </TermInfo>
-      </Terms>
-    </TaxKeywordTaxHTField>
-    <TaxCatchAll xmlns="5c1b9bb2-1639-4569-abf8-361ff49d18c0">
-      <Value>168</Value>
-      <Value>6</Value>
-      <Value>4</Value>
-      <Value>3</Value>
-      <Value>167</Value>
-      <Value>1</Value>
-    </TaxCatchAll>
-    <k375496e9e1d4cf7b8304db24b3b1dc5 xmlns="5c1b9bb2-1639-4569-abf8-361ff49d18c0">
-      <Terms xmlns="http://schemas.microsoft.com/office/infopath/2007/PartnerControls"/>
-    </k375496e9e1d4cf7b8304db24b3b1dc5>
-    <Doc.No. xmlns="5c1b9bb2-1639-4569-abf8-361ff49d18c0" xsi:nil="true"/>
-    <k0b2f826cebc49b399f646925834cd57 xmlns="5c1b9bb2-1639-4569-abf8-361ff49d18c0">
-      <Terms xmlns="http://schemas.microsoft.com/office/infopath/2007/PartnerControls">
-        <TermInfo xmlns="http://schemas.microsoft.com/office/infopath/2007/PartnerControls">
-          <TermName xmlns="http://schemas.microsoft.com/office/infopath/2007/PartnerControls">No</TermName>
-          <TermId xmlns="http://schemas.microsoft.com/office/infopath/2007/PartnerControls">db5cd7d0-819b-410f-962f-6615d83ad4b0</TermId>
-        </TermInfo>
-      </Terms>
-    </k0b2f826cebc49b399f646925834cd57>
-    <m6282953a1324c7dbf10c941a684715f xmlns="5c1b9bb2-1639-4569-abf8-361ff49d18c0">
-      <Terms xmlns="http://schemas.microsoft.com/office/infopath/2007/PartnerControls"/>
-    </m6282953a1324c7dbf10c941a684715f>
-    <RoutingRuleDescription xmlns="http://schemas.microsoft.com/sharepoint/v3" xsi:nil="true"/>
-    <Location xmlns="http://schemas.microsoft.com/sharepoint/v3/fields" xsi:nil="true"/>
-    <cccaafc1256d40b09cc783bfe22f5c32 xmlns="5c1b9bb2-1639-4569-abf8-361ff49d18c0">
-      <Terms xmlns="http://schemas.microsoft.com/office/infopath/2007/PartnerControls">
-        <TermInfo xmlns="http://schemas.microsoft.com/office/infopath/2007/PartnerControls">
-          <TermName xmlns="http://schemas.microsoft.com/office/infopath/2007/PartnerControls">None</TermName>
-          <TermId xmlns="http://schemas.microsoft.com/office/infopath/2007/PartnerControls">b44969fd-4446-4d2a-b999-3ffbb251ce01</TermId>
-        </TermInfo>
-      </Terms>
-    </cccaafc1256d40b09cc783bfe22f5c32>
-    <Issue xmlns="5c1b9bb2-1639-4569-abf8-361ff49d18c0" xsi:nil="true"/>
-    <_dlc_DocId xmlns="a186bcf1-0ea9-4f9d-97ce-5956c7a58864">2A4JNW5QJPRT-689367291-1191</_dlc_DocId>
-    <_dlc_DocIdUrl xmlns="a186bcf1-0ea9-4f9d-97ce-5956c7a58864">
-      <Url>https://connect/teamshare/IMandT/TeamPrivate/AIInfra/_layouts/DocIdRedir.aspx?ID=2A4JNW5QJPRT-689367291-1191</Url>
-      <Description>2A4JNW5QJPRT-689367291-1191</Description>
-    </_dlc_DocIdUrl>
-    <Document_x0020_Type xmlns="14314bf2-d8ea-460d-9f54-3c374d3d0bc0">Report</Document_x0020_Type>
-    <Project_x0020_Name xmlns="14314bf2-d8ea-460d-9f54-3c374d3d0bc0" xsi:nil="true"/>
-  </documentManagement>
-</p:properties>
+<file path=customXml/itemProps2.xml><?xml version="1.0" encoding="utf-8"?>
+<ds:datastoreItem xmlns:ds="http://schemas.openxmlformats.org/officeDocument/2006/customXml" ds:itemID="{15B05FF3-F010-4921-9E39-DD5291736A3B}">
+  <ds:schemaRefs>
+    <ds:schemaRef ds:uri="http://schemas.openxmlformats.org/officeDocument/2006/bibliography"/>
+  </ds:schemaRefs>
+</ds:datastoreItem>
 </file>
 
-<file path=customXml/item7.xml><?xml version="1.0" encoding="utf-8"?>
-<b:Sources xmlns:b="http://schemas.openxmlformats.org/officeDocument/2006/bibliography" xmlns="http://schemas.openxmlformats.org/officeDocument/2006/bibliography" SelectedStyle="\APA.XSL" StyleName="APA"/>
+<file path=customXml/itemProps3.xml><?xml version="1.0" encoding="utf-8"?>
+<ds:datastoreItem xmlns:ds="http://schemas.openxmlformats.org/officeDocument/2006/customXml" ds:itemID="{DCA83557-F125-4F89-AC3A-D3DD4CB2C773}">
+  <ds:schemaRefs>
+    <ds:schemaRef ds:uri="http://schemas.microsoft.com/sharepoint/v3/contenttype/forms"/>
+  </ds:schemaRefs>
+</ds:datastoreItem>
 </file>
 
-<file path=customXml/itemProps1.xml><?xml version="1.0" encoding="utf-8"?>
+<file path=customXml/itemProps4.xml><?xml version="1.0" encoding="utf-8"?>
 <ds:datastoreItem xmlns:ds="http://schemas.openxmlformats.org/officeDocument/2006/customXml" ds:itemID="{46E24F54-4F01-4CC5-BE7A-F5B43C4DFA15}">
   <ds:schemaRefs>
     <ds:schemaRef ds:uri="http://schemas.microsoft.com/office/2006/metadata/customXsn"/>
@@ -9597,23 +12714,29 @@
 </ds:datastoreItem>
 </file>
 
-<file path=customXml/itemProps2.xml><?xml version="1.0" encoding="utf-8"?>
-<ds:datastoreItem xmlns:ds="http://schemas.openxmlformats.org/officeDocument/2006/customXml" ds:itemID="{DCA83557-F125-4F89-AC3A-D3DD4CB2C773}">
+<file path=customXml/itemProps5.xml><?xml version="1.0" encoding="utf-8"?>
+<ds:datastoreItem xmlns:ds="http://schemas.openxmlformats.org/officeDocument/2006/customXml" ds:itemID="{D8A62D0C-17AF-45D8-97D2-A7773FB42A74}">
   <ds:schemaRefs>
-    <ds:schemaRef ds:uri="http://schemas.microsoft.com/sharepoint/v3/contenttype/forms"/>
+    <ds:schemaRef ds:uri="http://schemas.microsoft.com/office/2006/metadata/properties"/>
+    <ds:schemaRef ds:uri="http://schemas.microsoft.com/office/infopath/2007/PartnerControls"/>
+    <ds:schemaRef ds:uri="5c1b9bb2-1639-4569-abf8-361ff49d18c0"/>
+    <ds:schemaRef ds:uri="http://schemas.microsoft.com/sharepoint/v3"/>
+    <ds:schemaRef ds:uri="http://schemas.microsoft.com/sharepoint/v3/fields"/>
+    <ds:schemaRef ds:uri="a186bcf1-0ea9-4f9d-97ce-5956c7a58864"/>
+    <ds:schemaRef ds:uri="14314bf2-d8ea-460d-9f54-3c374d3d0bc0"/>
   </ds:schemaRefs>
 </ds:datastoreItem>
 </file>
 
-<file path=customXml/itemProps3.xml><?xml version="1.0" encoding="utf-8"?>
-<ds:datastoreItem xmlns:ds="http://schemas.openxmlformats.org/officeDocument/2006/customXml" ds:itemID="{82EF24C0-F9A1-46DE-9B74-635EECB0D344}">
+<file path=customXml/itemProps6.xml><?xml version="1.0" encoding="utf-8"?>
+<ds:datastoreItem xmlns:ds="http://schemas.openxmlformats.org/officeDocument/2006/customXml" ds:itemID="{14D6955C-01AB-4AFA-BA2A-00574732DBE7}">
   <ds:schemaRefs>
-    <ds:schemaRef ds:uri="Microsoft.SharePoint.Taxonomy.ContentTypeSync"/>
+    <ds:schemaRef ds:uri="http://schemas.microsoft.com/sharepoint/events"/>
   </ds:schemaRefs>
 </ds:datastoreItem>
 </file>
 
-<file path=customXml/itemProps4.xml><?xml version="1.0" encoding="utf-8"?>
+<file path=customXml/itemProps7.xml><?xml version="1.0" encoding="utf-8"?>
 <ds:datastoreItem xmlns:ds="http://schemas.openxmlformats.org/officeDocument/2006/customXml" ds:itemID="{8E87A96F-618F-45DE-900C-C26A50036DF2}">
   <ds:schemaRefs>
     <ds:schemaRef ds:uri="http://schemas.microsoft.com/office/2006/metadata/contentType"/>
@@ -9633,34 +12756,4 @@
     <ds:schemaRef ds:uri="http://schemas.microsoft.com/internal/obd"/>
   </ds:schemaRefs>
 </ds:datastoreItem>
-</file>
-
-<file path=customXml/itemProps5.xml><?xml version="1.0" encoding="utf-8"?>
-<ds:datastoreItem xmlns:ds="http://schemas.openxmlformats.org/officeDocument/2006/customXml" ds:itemID="{14D6955C-01AB-4AFA-BA2A-00574732DBE7}">
-  <ds:schemaRefs>
-    <ds:schemaRef ds:uri="http://schemas.microsoft.com/sharepoint/events"/>
-  </ds:schemaRefs>
-</ds:datastoreItem>
-</file>
-
-<file path=customXml/itemProps6.xml><?xml version="1.0" encoding="utf-8"?>
-<ds:datastoreItem xmlns:ds="http://schemas.openxmlformats.org/officeDocument/2006/customXml" ds:itemID="{D8A62D0C-17AF-45D8-97D2-A7773FB42A74}">
-  <ds:schemaRefs>
-    <ds:schemaRef ds:uri="http://schemas.microsoft.com/office/2006/metadata/properties"/>
-    <ds:schemaRef ds:uri="http://schemas.microsoft.com/office/infopath/2007/PartnerControls"/>
-    <ds:schemaRef ds:uri="5c1b9bb2-1639-4569-abf8-361ff49d18c0"/>
-    <ds:schemaRef ds:uri="http://schemas.microsoft.com/sharepoint/v3"/>
-    <ds:schemaRef ds:uri="http://schemas.microsoft.com/sharepoint/v3/fields"/>
-    <ds:schemaRef ds:uri="a186bcf1-0ea9-4f9d-97ce-5956c7a58864"/>
-    <ds:schemaRef ds:uri="14314bf2-d8ea-460d-9f54-3c374d3d0bc0"/>
-  </ds:schemaRefs>
-</ds:datastoreItem>
-</file>
-
-<file path=customXml/itemProps7.xml><?xml version="1.0" encoding="utf-8"?>
-<ds:datastoreItem xmlns:ds="http://schemas.openxmlformats.org/officeDocument/2006/customXml" ds:itemID="{15B05FF3-F010-4921-9E39-DD5291736A3B}">
-  <ds:schemaRefs>
-    <ds:schemaRef ds:uri="http://schemas.openxmlformats.org/officeDocument/2006/bibliography"/>
-  </ds:schemaRefs>
-</ds:datastoreItem>
 </file>
</xml_diff>